<commit_message>
28JUL2025: python package info
</commit_message>
<xml_diff>
--- a/adsp_laiedm/week_8_recommendation_systems/new_package_introduction_recommendation_systems.docx
+++ b/adsp_laiedm/week_8_recommendation_systems/new_package_introduction_recommendation_systems.docx
@@ -2654,10 +2654,2505 @@
         <w:br w:type="page"/>
       </w:r>
     </w:p>
+    <w:p>
+      <w:pPr>
+        <w:shd w:val="clear" w:color="auto" w:fill="FFFFFF"/>
+        <w:rPr>
+          <w:rStyle w:val="Hyperlink"/>
+          <w:rFonts w:ascii="Times" w:hAnsi="Times"/>
+          <w:b/>
+          <w:bCs/>
+          <w:color w:val="000000"/>
+          <w:sz w:val="27"/>
+          <w:szCs w:val="27"/>
+          <w:u w:val="none"/>
+        </w:rPr>
+      </w:pPr>
+      <w:r>
+        <w:rPr>
+          <w:rStyle w:val="istypography"/>
+          <w:rFonts w:ascii="Inter" w:hAnsi="Inter"/>
+          <w:b/>
+          <w:bCs/>
+          <w:color w:val="1C1B20"/>
+        </w:rPr>
+        <w:lastRenderedPageBreak/>
+        <w:t>New Package Introduction - Recommendation Systems Part 2</w:t>
+      </w:r>
+      <w:r>
+        <w:rPr>
+          <w:rFonts w:ascii="Times" w:hAnsi="Times"/>
+          <w:b/>
+          <w:bCs/>
+          <w:color w:val="000000"/>
+          <w:sz w:val="27"/>
+          <w:szCs w:val="27"/>
+        </w:rPr>
+        <w:fldChar w:fldCharType="begin"/>
+      </w:r>
+      <w:r>
+        <w:rPr>
+          <w:rFonts w:ascii="Times" w:hAnsi="Times"/>
+          <w:b/>
+          <w:bCs/>
+          <w:color w:val="000000"/>
+          <w:sz w:val="27"/>
+          <w:szCs w:val="27"/>
+        </w:rPr>
+        <w:instrText>HYPERLINK "https://olympus.mygreatlearning.com/courses/120933/modules/items/7398105?pb_id=18129"</w:instrText>
+      </w:r>
+      <w:r>
+        <w:rPr>
+          <w:rFonts w:ascii="Times" w:hAnsi="Times"/>
+          <w:b/>
+          <w:bCs/>
+          <w:color w:val="000000"/>
+          <w:sz w:val="27"/>
+          <w:szCs w:val="27"/>
+        </w:rPr>
+      </w:r>
+      <w:r>
+        <w:rPr>
+          <w:rFonts w:ascii="Times" w:hAnsi="Times"/>
+          <w:b/>
+          <w:bCs/>
+          <w:color w:val="000000"/>
+          <w:sz w:val="27"/>
+          <w:szCs w:val="27"/>
+        </w:rPr>
+        <w:fldChar w:fldCharType="separate"/>
+      </w:r>
+    </w:p>
+    <w:p>
+      <w:pPr>
+        <w:shd w:val="clear" w:color="auto" w:fill="FFFFFF"/>
+        <w:rPr>
+          <w:rFonts w:ascii="Times" w:hAnsi="Times"/>
+          <w:color w:val="000000"/>
+        </w:rPr>
+      </w:pPr>
+      <w:r>
+        <w:rPr>
+          <w:rFonts w:ascii="Times" w:hAnsi="Times"/>
+          <w:color w:val="000000"/>
+          <w:sz w:val="27"/>
+          <w:szCs w:val="27"/>
+        </w:rPr>
+        <w:fldChar w:fldCharType="end"/>
+      </w:r>
+    </w:p>
+    <w:p>
+      <w:pPr>
+        <w:pStyle w:val="NormalWeb"/>
+        <w:shd w:val="clear" w:color="auto" w:fill="FFFFFF"/>
+        <w:spacing w:before="180" w:beforeAutospacing="0" w:after="180" w:afterAutospacing="0"/>
+        <w:rPr>
+          <w:rFonts w:ascii="unset" w:hAnsi="unset"/>
+          <w:color w:val="000000"/>
+          <w:spacing w:val="-2"/>
+          <w:sz w:val="27"/>
+          <w:szCs w:val="27"/>
+        </w:rPr>
+      </w:pPr>
+      <w:r>
+        <w:rPr>
+          <w:rFonts w:ascii="unset" w:hAnsi="unset"/>
+          <w:color w:val="000000"/>
+          <w:spacing w:val="-2"/>
+          <w:sz w:val="27"/>
+          <w:szCs w:val="27"/>
+        </w:rPr>
+        <w:t>Now, let’s go through some of the common functions used in this LVC case studies. </w:t>
+      </w:r>
+    </w:p>
+    <w:p>
+      <w:pPr>
+        <w:pStyle w:val="Heading4"/>
+        <w:shd w:val="clear" w:color="auto" w:fill="FFFFFF"/>
+        <w:spacing w:before="180" w:beforeAutospacing="0" w:after="180" w:afterAutospacing="0"/>
+        <w:rPr>
+          <w:rFonts w:ascii="Inter" w:hAnsi="Inter"/>
+          <w:b w:val="0"/>
+          <w:bCs w:val="0"/>
+          <w:color w:val="000000"/>
+          <w:spacing w:val="-6"/>
+        </w:rPr>
+      </w:pPr>
+      <w:proofErr w:type="spellStart"/>
+      <w:r>
+        <w:rPr>
+          <w:rStyle w:val="Strong"/>
+          <w:rFonts w:ascii="Inter" w:hAnsi="Inter"/>
+          <w:b/>
+          <w:bCs/>
+          <w:color w:val="000000"/>
+          <w:spacing w:val="-6"/>
+        </w:rPr>
+        <w:t>CoClustering</w:t>
+      </w:r>
+      <w:proofErr w:type="spellEnd"/>
+    </w:p>
+    <w:p>
+      <w:pPr>
+        <w:pStyle w:val="NormalWeb"/>
+        <w:shd w:val="clear" w:color="auto" w:fill="FFFFFF"/>
+        <w:spacing w:before="180" w:beforeAutospacing="0" w:after="180" w:afterAutospacing="0"/>
+        <w:rPr>
+          <w:rFonts w:ascii="unset" w:hAnsi="unset"/>
+          <w:color w:val="000000"/>
+          <w:spacing w:val="-2"/>
+          <w:sz w:val="27"/>
+          <w:szCs w:val="27"/>
+        </w:rPr>
+      </w:pPr>
+      <w:r>
+        <w:rPr>
+          <w:rFonts w:ascii="unset" w:hAnsi="unset"/>
+          <w:color w:val="000000"/>
+          <w:spacing w:val="-2"/>
+          <w:sz w:val="27"/>
+          <w:szCs w:val="27"/>
+        </w:rPr>
+        <w:t>Clustering based recommendation system is one important way to build recommendation system using the concepts of clustering. </w:t>
+      </w:r>
+      <w:proofErr w:type="spellStart"/>
+      <w:r>
+        <w:rPr>
+          <w:rStyle w:val="Strong"/>
+          <w:rFonts w:ascii="unset" w:hAnsi="unset"/>
+          <w:color w:val="000000"/>
+          <w:spacing w:val="-2"/>
+          <w:sz w:val="27"/>
+          <w:szCs w:val="27"/>
+        </w:rPr>
+        <w:t>CoClustering</w:t>
+      </w:r>
+      <w:proofErr w:type="spellEnd"/>
+      <w:r>
+        <w:rPr>
+          <w:rFonts w:ascii="unset" w:hAnsi="unset"/>
+          <w:color w:val="000000"/>
+          <w:spacing w:val="-2"/>
+          <w:sz w:val="27"/>
+          <w:szCs w:val="27"/>
+        </w:rPr>
+        <w:t> is a method in the Surprise library that is used to build the clustering based recommendation system in Python. To import this, the below code can be used:</w:t>
+      </w:r>
+    </w:p>
+    <w:p>
+      <w:pPr>
+        <w:pStyle w:val="HTMLPreformatted"/>
+        <w:shd w:val="clear" w:color="auto" w:fill="F5F5F5"/>
+        <w:wordWrap w:val="0"/>
+        <w:spacing w:after="120" w:line="480" w:lineRule="auto"/>
+        <w:rPr>
+          <w:rFonts w:ascii="Monaco" w:hAnsi="Monaco"/>
+          <w:color w:val="000000"/>
+          <w:spacing w:val="-2"/>
+        </w:rPr>
+      </w:pPr>
+      <w:r>
+        <w:rPr>
+          <w:rFonts w:ascii="Monaco" w:hAnsi="Monaco"/>
+          <w:color w:val="000000"/>
+          <w:spacing w:val="-2"/>
+        </w:rPr>
+        <w:t xml:space="preserve">from surprise import </w:t>
+      </w:r>
+      <w:proofErr w:type="spellStart"/>
+      <w:r>
+        <w:rPr>
+          <w:rFonts w:ascii="Monaco" w:hAnsi="Monaco"/>
+          <w:color w:val="000000"/>
+          <w:spacing w:val="-2"/>
+        </w:rPr>
+        <w:t>CoClustering</w:t>
+      </w:r>
+      <w:proofErr w:type="spellEnd"/>
+      <w:r>
+        <w:rPr>
+          <w:rFonts w:ascii="Monaco" w:hAnsi="Monaco"/>
+          <w:color w:val="000000"/>
+          <w:spacing w:val="-2"/>
+        </w:rPr>
+        <w:br/>
+      </w:r>
+    </w:p>
+    <w:p>
+      <w:pPr>
+        <w:pStyle w:val="NormalWeb"/>
+        <w:shd w:val="clear" w:color="auto" w:fill="FFFFFF"/>
+        <w:spacing w:before="180" w:beforeAutospacing="0" w:after="180" w:afterAutospacing="0"/>
+        <w:rPr>
+          <w:rFonts w:ascii="unset" w:hAnsi="unset"/>
+          <w:color w:val="000000"/>
+          <w:spacing w:val="-2"/>
+          <w:sz w:val="27"/>
+          <w:szCs w:val="27"/>
+        </w:rPr>
+      </w:pPr>
+      <w:r>
+        <w:rPr>
+          <w:rFonts w:ascii="unset" w:hAnsi="unset"/>
+          <w:color w:val="000000"/>
+          <w:spacing w:val="-2"/>
+          <w:sz w:val="27"/>
+          <w:szCs w:val="27"/>
+        </w:rPr>
+        <w:t>One sample application of this function is shown below:</w:t>
+      </w:r>
+    </w:p>
+    <w:p>
+      <w:pPr>
+        <w:pStyle w:val="HTMLPreformatted"/>
+        <w:shd w:val="clear" w:color="auto" w:fill="F5F5F5"/>
+        <w:wordWrap w:val="0"/>
+        <w:spacing w:after="120" w:line="480" w:lineRule="auto"/>
+        <w:rPr>
+          <w:rFonts w:ascii="Monaco" w:hAnsi="Monaco"/>
+          <w:color w:val="000000"/>
+          <w:spacing w:val="-2"/>
+        </w:rPr>
+      </w:pPr>
+      <w:r>
+        <w:rPr>
+          <w:rFonts w:ascii="Monaco" w:hAnsi="Monaco"/>
+          <w:color w:val="000000"/>
+          <w:spacing w:val="-2"/>
+        </w:rPr>
+        <w:t xml:space="preserve"># Using </w:t>
+      </w:r>
+      <w:proofErr w:type="spellStart"/>
+      <w:r>
+        <w:rPr>
+          <w:rFonts w:ascii="Monaco" w:hAnsi="Monaco"/>
+          <w:color w:val="000000"/>
+          <w:spacing w:val="-2"/>
+        </w:rPr>
+        <w:t>CoClustering</w:t>
+      </w:r>
+      <w:proofErr w:type="spellEnd"/>
+      <w:r>
+        <w:rPr>
+          <w:rFonts w:ascii="Monaco" w:hAnsi="Monaco"/>
+          <w:color w:val="000000"/>
+          <w:spacing w:val="-2"/>
+        </w:rPr>
+        <w:t xml:space="preserve"> algorithm</w:t>
+      </w:r>
+      <w:r>
+        <w:rPr>
+          <w:rFonts w:ascii="Monaco" w:hAnsi="Monaco"/>
+          <w:color w:val="000000"/>
+          <w:spacing w:val="-2"/>
+        </w:rPr>
+        <w:br/>
+      </w:r>
+      <w:proofErr w:type="spellStart"/>
+      <w:r>
+        <w:rPr>
+          <w:rFonts w:ascii="Monaco" w:hAnsi="Monaco"/>
+          <w:color w:val="000000"/>
+          <w:spacing w:val="-2"/>
+        </w:rPr>
+        <w:t>clust_baseline</w:t>
+      </w:r>
+      <w:proofErr w:type="spellEnd"/>
+      <w:r>
+        <w:rPr>
+          <w:rFonts w:ascii="Monaco" w:hAnsi="Monaco"/>
+          <w:color w:val="000000"/>
+          <w:spacing w:val="-2"/>
+        </w:rPr>
+        <w:t xml:space="preserve"> = </w:t>
+      </w:r>
+      <w:proofErr w:type="spellStart"/>
+      <w:r>
+        <w:rPr>
+          <w:rFonts w:ascii="Monaco" w:hAnsi="Monaco"/>
+          <w:color w:val="000000"/>
+          <w:spacing w:val="-2"/>
+        </w:rPr>
+        <w:t>CoClustering</w:t>
+      </w:r>
+      <w:proofErr w:type="spellEnd"/>
+      <w:r>
+        <w:rPr>
+          <w:rFonts w:ascii="Monaco" w:hAnsi="Monaco"/>
+          <w:color w:val="000000"/>
+          <w:spacing w:val="-2"/>
+        </w:rPr>
+        <w:t>(</w:t>
+      </w:r>
+      <w:proofErr w:type="spellStart"/>
+      <w:r>
+        <w:rPr>
+          <w:rFonts w:ascii="Monaco" w:hAnsi="Monaco"/>
+          <w:color w:val="000000"/>
+          <w:spacing w:val="-2"/>
+        </w:rPr>
+        <w:t>random_state</w:t>
+      </w:r>
+      <w:proofErr w:type="spellEnd"/>
+      <w:r>
+        <w:rPr>
+          <w:rFonts w:ascii="Monaco" w:hAnsi="Monaco"/>
+          <w:color w:val="000000"/>
+          <w:spacing w:val="-2"/>
+        </w:rPr>
+        <w:t xml:space="preserve"> = 1)</w:t>
+      </w:r>
+      <w:r>
+        <w:rPr>
+          <w:rFonts w:ascii="Monaco" w:hAnsi="Monaco"/>
+          <w:color w:val="000000"/>
+          <w:spacing w:val="-2"/>
+        </w:rPr>
+        <w:br/>
+      </w:r>
+      <w:r>
+        <w:rPr>
+          <w:rFonts w:ascii="Monaco" w:hAnsi="Monaco"/>
+          <w:color w:val="000000"/>
+          <w:spacing w:val="-2"/>
+        </w:rPr>
+        <w:br/>
+        <w:t># Training the algorithm on the train set</w:t>
+      </w:r>
+      <w:r>
+        <w:rPr>
+          <w:rFonts w:ascii="Monaco" w:hAnsi="Monaco"/>
+          <w:color w:val="000000"/>
+          <w:spacing w:val="-2"/>
+        </w:rPr>
+        <w:br/>
+      </w:r>
+      <w:proofErr w:type="spellStart"/>
+      <w:r>
+        <w:rPr>
+          <w:rFonts w:ascii="Monaco" w:hAnsi="Monaco"/>
+          <w:color w:val="000000"/>
+          <w:spacing w:val="-2"/>
+        </w:rPr>
+        <w:t>clust_baseline.fit</w:t>
+      </w:r>
+      <w:proofErr w:type="spellEnd"/>
+      <w:r>
+        <w:rPr>
+          <w:rFonts w:ascii="Monaco" w:hAnsi="Monaco"/>
+          <w:color w:val="000000"/>
+          <w:spacing w:val="-2"/>
+        </w:rPr>
+        <w:t>(trainset)</w:t>
+      </w:r>
+      <w:r>
+        <w:rPr>
+          <w:rFonts w:ascii="Monaco" w:hAnsi="Monaco"/>
+          <w:color w:val="000000"/>
+          <w:spacing w:val="-2"/>
+        </w:rPr>
+        <w:br/>
+      </w:r>
+      <w:r>
+        <w:rPr>
+          <w:rFonts w:ascii="Monaco" w:hAnsi="Monaco"/>
+          <w:color w:val="000000"/>
+          <w:spacing w:val="-2"/>
+        </w:rPr>
+        <w:br/>
+        <w:t xml:space="preserve"># Let us compute </w:t>
+      </w:r>
+      <w:proofErr w:type="spellStart"/>
+      <w:r>
+        <w:rPr>
+          <w:rFonts w:ascii="Monaco" w:hAnsi="Monaco"/>
+          <w:color w:val="000000"/>
+          <w:spacing w:val="-2"/>
+        </w:rPr>
+        <w:t>precision@k</w:t>
+      </w:r>
+      <w:proofErr w:type="spellEnd"/>
+      <w:r>
+        <w:rPr>
+          <w:rFonts w:ascii="Monaco" w:hAnsi="Monaco"/>
+          <w:color w:val="000000"/>
+          <w:spacing w:val="-2"/>
+        </w:rPr>
+        <w:t xml:space="preserve">, </w:t>
+      </w:r>
+      <w:proofErr w:type="spellStart"/>
+      <w:r>
+        <w:rPr>
+          <w:rFonts w:ascii="Monaco" w:hAnsi="Monaco"/>
+          <w:color w:val="000000"/>
+          <w:spacing w:val="-2"/>
+        </w:rPr>
+        <w:t>recall@k</w:t>
+      </w:r>
+      <w:proofErr w:type="spellEnd"/>
+      <w:r>
+        <w:rPr>
+          <w:rFonts w:ascii="Monaco" w:hAnsi="Monaco"/>
+          <w:color w:val="000000"/>
+          <w:spacing w:val="-2"/>
+        </w:rPr>
+        <w:t>, and F_1 score with k = 10</w:t>
+      </w:r>
+      <w:r>
+        <w:rPr>
+          <w:rFonts w:ascii="Monaco" w:hAnsi="Monaco"/>
+          <w:color w:val="000000"/>
+          <w:spacing w:val="-2"/>
+        </w:rPr>
+        <w:br/>
+      </w:r>
+      <w:proofErr w:type="spellStart"/>
+      <w:r>
+        <w:rPr>
+          <w:rFonts w:ascii="Monaco" w:hAnsi="Monaco"/>
+          <w:color w:val="000000"/>
+          <w:spacing w:val="-2"/>
+        </w:rPr>
+        <w:t>precision_recall_at_k</w:t>
+      </w:r>
+      <w:proofErr w:type="spellEnd"/>
+      <w:r>
+        <w:rPr>
+          <w:rFonts w:ascii="Monaco" w:hAnsi="Monaco"/>
+          <w:color w:val="000000"/>
+          <w:spacing w:val="-2"/>
+        </w:rPr>
+        <w:t>(</w:t>
+      </w:r>
+      <w:proofErr w:type="spellStart"/>
+      <w:r>
+        <w:rPr>
+          <w:rFonts w:ascii="Monaco" w:hAnsi="Monaco"/>
+          <w:color w:val="000000"/>
+          <w:spacing w:val="-2"/>
+        </w:rPr>
+        <w:t>clust_baseline</w:t>
+      </w:r>
+      <w:proofErr w:type="spellEnd"/>
+      <w:r>
+        <w:rPr>
+          <w:rFonts w:ascii="Monaco" w:hAnsi="Monaco"/>
+          <w:color w:val="000000"/>
+          <w:spacing w:val="-2"/>
+        </w:rPr>
+        <w:t>)</w:t>
+      </w:r>
+      <w:r>
+        <w:rPr>
+          <w:rFonts w:ascii="Monaco" w:hAnsi="Monaco"/>
+          <w:color w:val="000000"/>
+          <w:spacing w:val="-2"/>
+        </w:rPr>
+        <w:br/>
+      </w:r>
+    </w:p>
+    <w:p>
+      <w:pPr>
+        <w:pStyle w:val="NormalWeb"/>
+        <w:shd w:val="clear" w:color="auto" w:fill="FFFFFF"/>
+        <w:spacing w:before="180" w:beforeAutospacing="0" w:after="180" w:afterAutospacing="0"/>
+        <w:rPr>
+          <w:rFonts w:ascii="unset" w:hAnsi="unset"/>
+          <w:color w:val="000000"/>
+          <w:spacing w:val="-2"/>
+          <w:sz w:val="27"/>
+          <w:szCs w:val="27"/>
+        </w:rPr>
+      </w:pPr>
+      <w:r>
+        <w:rPr>
+          <w:rFonts w:ascii="unset" w:hAnsi="unset"/>
+          <w:color w:val="000000"/>
+          <w:spacing w:val="-2"/>
+          <w:sz w:val="27"/>
+          <w:szCs w:val="27"/>
+        </w:rPr>
+        <w:t>To get more information about this function, you can refer to </w:t>
+      </w:r>
+      <w:hyperlink r:id="rId10" w:history="1">
+        <w:r>
+          <w:rPr>
+            <w:rStyle w:val="Hyperlink"/>
+            <w:rFonts w:ascii="unset" w:hAnsi="unset"/>
+            <w:color w:val="008EE2"/>
+            <w:spacing w:val="-2"/>
+            <w:sz w:val="27"/>
+            <w:szCs w:val="27"/>
+          </w:rPr>
+          <w:t>this</w:t>
+        </w:r>
+      </w:hyperlink>
+      <w:r>
+        <w:rPr>
+          <w:rFonts w:ascii="unset" w:hAnsi="unset"/>
+          <w:color w:val="000000"/>
+          <w:spacing w:val="-2"/>
+          <w:sz w:val="27"/>
+          <w:szCs w:val="27"/>
+        </w:rPr>
+        <w:t> link.</w:t>
+      </w:r>
+    </w:p>
+    <w:p>
+      <w:pPr>
+        <w:pStyle w:val="Heading4"/>
+        <w:shd w:val="clear" w:color="auto" w:fill="FFFFFF"/>
+        <w:spacing w:before="180" w:beforeAutospacing="0" w:after="180" w:afterAutospacing="0"/>
+        <w:rPr>
+          <w:rFonts w:ascii="Inter" w:hAnsi="Inter"/>
+          <w:b w:val="0"/>
+          <w:bCs w:val="0"/>
+          <w:color w:val="000000"/>
+          <w:spacing w:val="-6"/>
+        </w:rPr>
+      </w:pPr>
+      <w:proofErr w:type="spellStart"/>
+      <w:r>
+        <w:rPr>
+          <w:rStyle w:val="Strong"/>
+          <w:rFonts w:ascii="Inter" w:hAnsi="Inter"/>
+          <w:b/>
+          <w:bCs/>
+          <w:color w:val="000000"/>
+          <w:spacing w:val="-6"/>
+        </w:rPr>
+        <w:t>nltk</w:t>
+      </w:r>
+      <w:proofErr w:type="spellEnd"/>
+    </w:p>
+    <w:p>
+      <w:pPr>
+        <w:pStyle w:val="NormalWeb"/>
+        <w:shd w:val="clear" w:color="auto" w:fill="FFFFFF"/>
+        <w:spacing w:before="180" w:beforeAutospacing="0" w:after="180" w:afterAutospacing="0"/>
+        <w:rPr>
+          <w:rFonts w:ascii="unset" w:hAnsi="unset"/>
+          <w:color w:val="000000"/>
+          <w:spacing w:val="-2"/>
+          <w:sz w:val="27"/>
+          <w:szCs w:val="27"/>
+        </w:rPr>
+      </w:pPr>
+      <w:r>
+        <w:rPr>
+          <w:rStyle w:val="Strong"/>
+          <w:rFonts w:ascii="unset" w:hAnsi="unset"/>
+          <w:color w:val="000000"/>
+          <w:spacing w:val="-2"/>
+          <w:sz w:val="27"/>
+          <w:szCs w:val="27"/>
+        </w:rPr>
+        <w:t>Content based recommendation system</w:t>
+      </w:r>
+      <w:r>
+        <w:rPr>
+          <w:rFonts w:ascii="unset" w:hAnsi="unset"/>
+          <w:color w:val="000000"/>
+          <w:spacing w:val="-2"/>
+          <w:sz w:val="27"/>
+          <w:szCs w:val="27"/>
+        </w:rPr>
+        <w:t> is a very important way to build recommendation system. It uses the features of the items to find similar items to recommend. The concepts of natural language processing can be used to prepare relevant data if the item data is in text format. </w:t>
+      </w:r>
+      <w:proofErr w:type="spellStart"/>
+      <w:r>
+        <w:rPr>
+          <w:rStyle w:val="Strong"/>
+          <w:rFonts w:ascii="unset" w:hAnsi="unset"/>
+          <w:color w:val="000000"/>
+          <w:spacing w:val="-2"/>
+          <w:sz w:val="27"/>
+          <w:szCs w:val="27"/>
+        </w:rPr>
+        <w:t>nltk</w:t>
+      </w:r>
+      <w:proofErr w:type="spellEnd"/>
+      <w:r>
+        <w:rPr>
+          <w:rStyle w:val="Strong"/>
+          <w:rFonts w:ascii="unset" w:hAnsi="unset"/>
+          <w:color w:val="000000"/>
+          <w:spacing w:val="-2"/>
+          <w:sz w:val="27"/>
+          <w:szCs w:val="27"/>
+        </w:rPr>
+        <w:t xml:space="preserve"> (Natural Language Toolkit)</w:t>
+      </w:r>
+      <w:r>
+        <w:rPr>
+          <w:rFonts w:ascii="unset" w:hAnsi="unset"/>
+          <w:color w:val="000000"/>
+          <w:spacing w:val="-2"/>
+          <w:sz w:val="27"/>
+          <w:szCs w:val="27"/>
+        </w:rPr>
+        <w:t xml:space="preserve"> is a library that is used to do text </w:t>
+      </w:r>
+      <w:proofErr w:type="spellStart"/>
+      <w:r>
+        <w:rPr>
+          <w:rFonts w:ascii="unset" w:hAnsi="unset"/>
+          <w:color w:val="000000"/>
+          <w:spacing w:val="-2"/>
+          <w:sz w:val="27"/>
+          <w:szCs w:val="27"/>
+        </w:rPr>
+        <w:t>preprocessing</w:t>
+      </w:r>
+      <w:proofErr w:type="spellEnd"/>
+      <w:r>
+        <w:rPr>
+          <w:rFonts w:ascii="unset" w:hAnsi="unset"/>
+          <w:color w:val="000000"/>
+          <w:spacing w:val="-2"/>
+          <w:sz w:val="27"/>
+          <w:szCs w:val="27"/>
+        </w:rPr>
+        <w:t xml:space="preserve"> and prepare the numerical vectors required for building the recommendation system. To import this library, the below code can be used:</w:t>
+      </w:r>
+    </w:p>
+    <w:p>
+      <w:pPr>
+        <w:pStyle w:val="HTMLPreformatted"/>
+        <w:shd w:val="clear" w:color="auto" w:fill="F5F5F5"/>
+        <w:wordWrap w:val="0"/>
+        <w:spacing w:after="120" w:line="480" w:lineRule="auto"/>
+        <w:rPr>
+          <w:rFonts w:ascii="Monaco" w:hAnsi="Monaco"/>
+          <w:color w:val="000000"/>
+          <w:spacing w:val="-2"/>
+        </w:rPr>
+      </w:pPr>
+      <w:r>
+        <w:rPr>
+          <w:rFonts w:ascii="Monaco" w:hAnsi="Monaco"/>
+          <w:color w:val="000000"/>
+          <w:spacing w:val="-2"/>
+        </w:rPr>
+        <w:t xml:space="preserve">import </w:t>
+      </w:r>
+      <w:proofErr w:type="spellStart"/>
+      <w:r>
+        <w:rPr>
+          <w:rFonts w:ascii="Monaco" w:hAnsi="Monaco"/>
+          <w:color w:val="000000"/>
+          <w:spacing w:val="-2"/>
+        </w:rPr>
+        <w:t>nltk</w:t>
+      </w:r>
+      <w:proofErr w:type="spellEnd"/>
+    </w:p>
+    <w:p>
+      <w:pPr>
+        <w:pStyle w:val="NormalWeb"/>
+        <w:shd w:val="clear" w:color="auto" w:fill="FFFFFF"/>
+        <w:spacing w:before="180" w:beforeAutospacing="0" w:after="180" w:afterAutospacing="0"/>
+        <w:rPr>
+          <w:rFonts w:ascii="unset" w:hAnsi="unset"/>
+          <w:color w:val="000000"/>
+          <w:spacing w:val="-2"/>
+          <w:sz w:val="27"/>
+          <w:szCs w:val="27"/>
+        </w:rPr>
+      </w:pPr>
+      <w:r>
+        <w:rPr>
+          <w:rFonts w:ascii="unset" w:hAnsi="unset"/>
+          <w:color w:val="000000"/>
+          <w:spacing w:val="-2"/>
+          <w:sz w:val="27"/>
+          <w:szCs w:val="27"/>
+        </w:rPr>
+        <w:lastRenderedPageBreak/>
+        <w:t xml:space="preserve">Some of the helpful methods in </w:t>
+      </w:r>
+      <w:proofErr w:type="spellStart"/>
+      <w:r>
+        <w:rPr>
+          <w:rFonts w:ascii="unset" w:hAnsi="unset"/>
+          <w:color w:val="000000"/>
+          <w:spacing w:val="-2"/>
+          <w:sz w:val="27"/>
+          <w:szCs w:val="27"/>
+        </w:rPr>
+        <w:t>nltk</w:t>
+      </w:r>
+      <w:proofErr w:type="spellEnd"/>
+      <w:r>
+        <w:rPr>
+          <w:rFonts w:ascii="unset" w:hAnsi="unset"/>
+          <w:color w:val="000000"/>
+          <w:spacing w:val="-2"/>
+          <w:sz w:val="27"/>
+          <w:szCs w:val="27"/>
+        </w:rPr>
+        <w:t xml:space="preserve"> that is used for text </w:t>
+      </w:r>
+      <w:proofErr w:type="spellStart"/>
+      <w:r>
+        <w:rPr>
+          <w:rFonts w:ascii="unset" w:hAnsi="unset"/>
+          <w:color w:val="000000"/>
+          <w:spacing w:val="-2"/>
+          <w:sz w:val="27"/>
+          <w:szCs w:val="27"/>
+        </w:rPr>
+        <w:t>preprocessing</w:t>
+      </w:r>
+      <w:proofErr w:type="spellEnd"/>
+      <w:r>
+        <w:rPr>
+          <w:rFonts w:ascii="unset" w:hAnsi="unset"/>
+          <w:color w:val="000000"/>
+          <w:spacing w:val="-2"/>
+          <w:sz w:val="27"/>
+          <w:szCs w:val="27"/>
+        </w:rPr>
+        <w:t xml:space="preserve"> is as follows:</w:t>
+      </w:r>
+    </w:p>
+    <w:p>
+      <w:pPr>
+        <w:pStyle w:val="Heading4"/>
+        <w:shd w:val="clear" w:color="auto" w:fill="FFFFFF"/>
+        <w:spacing w:before="180" w:beforeAutospacing="0" w:after="180" w:afterAutospacing="0"/>
+        <w:rPr>
+          <w:rFonts w:ascii="Inter" w:hAnsi="Inter"/>
+          <w:b w:val="0"/>
+          <w:bCs w:val="0"/>
+          <w:color w:val="000000"/>
+          <w:spacing w:val="-6"/>
+        </w:rPr>
+      </w:pPr>
+      <w:proofErr w:type="spellStart"/>
+      <w:r>
+        <w:rPr>
+          <w:rStyle w:val="Strong"/>
+          <w:rFonts w:ascii="Inter" w:hAnsi="Inter"/>
+          <w:b/>
+          <w:bCs/>
+          <w:color w:val="000000"/>
+          <w:spacing w:val="-6"/>
+        </w:rPr>
+        <w:t>Word_tokenize</w:t>
+      </w:r>
+      <w:proofErr w:type="spellEnd"/>
+    </w:p>
+    <w:p>
+      <w:pPr>
+        <w:pStyle w:val="HTMLPreformatted"/>
+        <w:shd w:val="clear" w:color="auto" w:fill="F5F5F5"/>
+        <w:wordWrap w:val="0"/>
+        <w:spacing w:after="120" w:line="480" w:lineRule="auto"/>
+        <w:rPr>
+          <w:rFonts w:ascii="Monaco" w:hAnsi="Monaco"/>
+          <w:color w:val="000000"/>
+          <w:spacing w:val="-2"/>
+        </w:rPr>
+      </w:pPr>
+      <w:r>
+        <w:rPr>
+          <w:rFonts w:ascii="Monaco" w:hAnsi="Monaco"/>
+          <w:color w:val="000000"/>
+          <w:spacing w:val="-2"/>
+        </w:rPr>
+        <w:t xml:space="preserve">from </w:t>
+      </w:r>
+      <w:proofErr w:type="spellStart"/>
+      <w:r>
+        <w:rPr>
+          <w:rFonts w:ascii="Monaco" w:hAnsi="Monaco"/>
+          <w:color w:val="000000"/>
+          <w:spacing w:val="-2"/>
+        </w:rPr>
+        <w:t>nltk</w:t>
+      </w:r>
+      <w:proofErr w:type="spellEnd"/>
+      <w:r>
+        <w:rPr>
+          <w:rFonts w:ascii="Monaco" w:hAnsi="Monaco"/>
+          <w:color w:val="000000"/>
+          <w:spacing w:val="-2"/>
+        </w:rPr>
+        <w:t xml:space="preserve"> import </w:t>
+      </w:r>
+      <w:proofErr w:type="spellStart"/>
+      <w:r>
+        <w:rPr>
+          <w:rFonts w:ascii="Monaco" w:hAnsi="Monaco"/>
+          <w:color w:val="000000"/>
+          <w:spacing w:val="-2"/>
+        </w:rPr>
+        <w:t>word_tokenize</w:t>
+      </w:r>
+      <w:proofErr w:type="spellEnd"/>
+    </w:p>
+    <w:p>
+      <w:pPr>
+        <w:pStyle w:val="NormalWeb"/>
+        <w:shd w:val="clear" w:color="auto" w:fill="FFFFFF"/>
+        <w:spacing w:before="180" w:beforeAutospacing="0" w:after="180" w:afterAutospacing="0"/>
+        <w:rPr>
+          <w:rFonts w:ascii="unset" w:hAnsi="unset"/>
+          <w:color w:val="000000"/>
+          <w:spacing w:val="-2"/>
+          <w:sz w:val="27"/>
+          <w:szCs w:val="27"/>
+        </w:rPr>
+      </w:pPr>
+      <w:r>
+        <w:rPr>
+          <w:rFonts w:ascii="unset" w:hAnsi="unset"/>
+          <w:color w:val="000000"/>
+          <w:spacing w:val="-2"/>
+          <w:sz w:val="27"/>
+          <w:szCs w:val="27"/>
+        </w:rPr>
+        <w:t>This is used to perform tokenization of a text document. </w:t>
+      </w:r>
+    </w:p>
+    <w:p>
+      <w:pPr>
+        <w:pStyle w:val="Heading4"/>
+        <w:shd w:val="clear" w:color="auto" w:fill="FFFFFF"/>
+        <w:spacing w:before="180" w:beforeAutospacing="0" w:after="180" w:afterAutospacing="0"/>
+        <w:rPr>
+          <w:rFonts w:ascii="Inter" w:hAnsi="Inter"/>
+          <w:b w:val="0"/>
+          <w:bCs w:val="0"/>
+          <w:color w:val="000000"/>
+          <w:spacing w:val="-6"/>
+        </w:rPr>
+      </w:pPr>
+      <w:proofErr w:type="spellStart"/>
+      <w:r>
+        <w:rPr>
+          <w:rStyle w:val="Strong"/>
+          <w:rFonts w:ascii="Inter" w:hAnsi="Inter"/>
+          <w:b/>
+          <w:bCs/>
+          <w:color w:val="000000"/>
+          <w:spacing w:val="-6"/>
+        </w:rPr>
+        <w:t>Stopwords</w:t>
+      </w:r>
+      <w:proofErr w:type="spellEnd"/>
+    </w:p>
+    <w:p>
+      <w:pPr>
+        <w:pStyle w:val="HTMLPreformatted"/>
+        <w:shd w:val="clear" w:color="auto" w:fill="F5F5F5"/>
+        <w:wordWrap w:val="0"/>
+        <w:spacing w:after="120" w:line="480" w:lineRule="auto"/>
+        <w:rPr>
+          <w:rFonts w:ascii="Monaco" w:hAnsi="Monaco"/>
+          <w:color w:val="000000"/>
+          <w:spacing w:val="-2"/>
+        </w:rPr>
+      </w:pPr>
+      <w:r>
+        <w:rPr>
+          <w:rFonts w:ascii="Monaco" w:hAnsi="Monaco"/>
+          <w:color w:val="000000"/>
+          <w:spacing w:val="-2"/>
+        </w:rPr>
+        <w:t xml:space="preserve">from </w:t>
+      </w:r>
+      <w:proofErr w:type="spellStart"/>
+      <w:r>
+        <w:rPr>
+          <w:rFonts w:ascii="Monaco" w:hAnsi="Monaco"/>
+          <w:color w:val="000000"/>
+          <w:spacing w:val="-2"/>
+        </w:rPr>
+        <w:t>nltk.corpus</w:t>
+      </w:r>
+      <w:proofErr w:type="spellEnd"/>
+      <w:r>
+        <w:rPr>
+          <w:rFonts w:ascii="Monaco" w:hAnsi="Monaco"/>
+          <w:color w:val="000000"/>
+          <w:spacing w:val="-2"/>
+        </w:rPr>
+        <w:t xml:space="preserve"> import </w:t>
+      </w:r>
+      <w:proofErr w:type="spellStart"/>
+      <w:r>
+        <w:rPr>
+          <w:rFonts w:ascii="Monaco" w:hAnsi="Monaco"/>
+          <w:color w:val="000000"/>
+          <w:spacing w:val="-2"/>
+        </w:rPr>
+        <w:t>stopwords</w:t>
+      </w:r>
+      <w:proofErr w:type="spellEnd"/>
+    </w:p>
+    <w:p>
+      <w:pPr>
+        <w:pStyle w:val="NormalWeb"/>
+        <w:shd w:val="clear" w:color="auto" w:fill="FFFFFF"/>
+        <w:spacing w:before="180" w:beforeAutospacing="0" w:after="180" w:afterAutospacing="0"/>
+        <w:rPr>
+          <w:rFonts w:ascii="unset" w:hAnsi="unset"/>
+          <w:color w:val="000000"/>
+          <w:spacing w:val="-2"/>
+          <w:sz w:val="27"/>
+          <w:szCs w:val="27"/>
+        </w:rPr>
+      </w:pPr>
+      <w:r>
+        <w:rPr>
+          <w:rFonts w:ascii="unset" w:hAnsi="unset"/>
+          <w:color w:val="000000"/>
+          <w:spacing w:val="-2"/>
+          <w:sz w:val="27"/>
+          <w:szCs w:val="27"/>
+        </w:rPr>
+        <w:t xml:space="preserve">This is used to remove </w:t>
+      </w:r>
+      <w:proofErr w:type="spellStart"/>
+      <w:r>
+        <w:rPr>
+          <w:rFonts w:ascii="unset" w:hAnsi="unset"/>
+          <w:color w:val="000000"/>
+          <w:spacing w:val="-2"/>
+          <w:sz w:val="27"/>
+          <w:szCs w:val="27"/>
+        </w:rPr>
+        <w:t>stopwords</w:t>
+      </w:r>
+      <w:proofErr w:type="spellEnd"/>
+      <w:r>
+        <w:rPr>
+          <w:rFonts w:ascii="unset" w:hAnsi="unset"/>
+          <w:color w:val="000000"/>
+          <w:spacing w:val="-2"/>
+          <w:sz w:val="27"/>
+          <w:szCs w:val="27"/>
+        </w:rPr>
+        <w:t xml:space="preserve"> of a certain language from the given text. </w:t>
+      </w:r>
+    </w:p>
+    <w:p>
+      <w:pPr>
+        <w:pStyle w:val="NormalWeb"/>
+        <w:shd w:val="clear" w:color="auto" w:fill="FFFFFF"/>
+        <w:spacing w:before="180" w:beforeAutospacing="0" w:after="180" w:afterAutospacing="0"/>
+        <w:rPr>
+          <w:rFonts w:ascii="unset" w:hAnsi="unset"/>
+          <w:color w:val="000000"/>
+          <w:spacing w:val="-2"/>
+          <w:sz w:val="27"/>
+          <w:szCs w:val="27"/>
+        </w:rPr>
+      </w:pPr>
+      <w:r>
+        <w:rPr>
+          <w:rFonts w:ascii="unset" w:hAnsi="unset"/>
+          <w:color w:val="000000"/>
+          <w:spacing w:val="-2"/>
+          <w:sz w:val="27"/>
+          <w:szCs w:val="27"/>
+        </w:rPr>
+        <w:t xml:space="preserve">To get more information about </w:t>
+      </w:r>
+      <w:proofErr w:type="spellStart"/>
+      <w:r>
+        <w:rPr>
+          <w:rFonts w:ascii="unset" w:hAnsi="unset"/>
+          <w:color w:val="000000"/>
+          <w:spacing w:val="-2"/>
+          <w:sz w:val="27"/>
+          <w:szCs w:val="27"/>
+        </w:rPr>
+        <w:t>nltk</w:t>
+      </w:r>
+      <w:proofErr w:type="spellEnd"/>
+      <w:r>
+        <w:rPr>
+          <w:rFonts w:ascii="unset" w:hAnsi="unset"/>
+          <w:color w:val="000000"/>
+          <w:spacing w:val="-2"/>
+          <w:sz w:val="27"/>
+          <w:szCs w:val="27"/>
+        </w:rPr>
+        <w:t>, you can refer to </w:t>
+      </w:r>
+      <w:hyperlink r:id="rId11" w:history="1">
+        <w:r>
+          <w:rPr>
+            <w:rStyle w:val="Hyperlink"/>
+            <w:rFonts w:ascii="unset" w:hAnsi="unset"/>
+            <w:color w:val="008EE2"/>
+            <w:spacing w:val="-2"/>
+            <w:sz w:val="27"/>
+            <w:szCs w:val="27"/>
+          </w:rPr>
+          <w:t>this</w:t>
+        </w:r>
+      </w:hyperlink>
+      <w:r>
+        <w:rPr>
+          <w:rFonts w:ascii="unset" w:hAnsi="unset"/>
+          <w:color w:val="000000"/>
+          <w:spacing w:val="-2"/>
+          <w:sz w:val="27"/>
+          <w:szCs w:val="27"/>
+        </w:rPr>
+        <w:t> link.</w:t>
+      </w:r>
+    </w:p>
+    <w:p>
+      <w:pPr>
+        <w:pStyle w:val="Heading4"/>
+        <w:shd w:val="clear" w:color="auto" w:fill="FFFFFF"/>
+        <w:spacing w:before="180" w:beforeAutospacing="0" w:after="180" w:afterAutospacing="0"/>
+        <w:rPr>
+          <w:rFonts w:ascii="Inter" w:hAnsi="Inter"/>
+          <w:b w:val="0"/>
+          <w:bCs w:val="0"/>
+          <w:color w:val="000000"/>
+          <w:spacing w:val="-6"/>
+        </w:rPr>
+      </w:pPr>
+      <w:proofErr w:type="spellStart"/>
+      <w:r>
+        <w:rPr>
+          <w:rStyle w:val="Strong"/>
+          <w:rFonts w:ascii="Inter" w:hAnsi="Inter"/>
+          <w:b/>
+          <w:bCs/>
+          <w:color w:val="000000"/>
+          <w:spacing w:val="-6"/>
+        </w:rPr>
+        <w:t>TfidfVectorizer</w:t>
+      </w:r>
+      <w:proofErr w:type="spellEnd"/>
+    </w:p>
+    <w:p>
+      <w:pPr>
+        <w:pStyle w:val="NormalWeb"/>
+        <w:shd w:val="clear" w:color="auto" w:fill="FFFFFF"/>
+        <w:spacing w:before="180" w:beforeAutospacing="0" w:after="180" w:afterAutospacing="0"/>
+        <w:rPr>
+          <w:rFonts w:ascii="unset" w:hAnsi="unset"/>
+          <w:color w:val="000000"/>
+          <w:spacing w:val="-2"/>
+          <w:sz w:val="27"/>
+          <w:szCs w:val="27"/>
+        </w:rPr>
+      </w:pPr>
+      <w:r>
+        <w:rPr>
+          <w:rFonts w:ascii="unset" w:hAnsi="unset"/>
+          <w:color w:val="000000"/>
+          <w:spacing w:val="-2"/>
+          <w:sz w:val="27"/>
+          <w:szCs w:val="27"/>
+        </w:rPr>
+        <w:t xml:space="preserve">One of the basic requirement while working with text data is to convert it into a numeric vector. The </w:t>
+      </w:r>
+      <w:proofErr w:type="spellStart"/>
+      <w:r>
+        <w:rPr>
+          <w:rFonts w:ascii="unset" w:hAnsi="unset"/>
+          <w:color w:val="000000"/>
+          <w:spacing w:val="-2"/>
+          <w:sz w:val="27"/>
+          <w:szCs w:val="27"/>
+        </w:rPr>
+        <w:t>TfidfVectorizer</w:t>
+      </w:r>
+      <w:proofErr w:type="spellEnd"/>
+      <w:r>
+        <w:rPr>
+          <w:rFonts w:ascii="unset" w:hAnsi="unset"/>
+          <w:color w:val="000000"/>
+          <w:spacing w:val="-2"/>
+          <w:sz w:val="27"/>
+          <w:szCs w:val="27"/>
+        </w:rPr>
+        <w:t xml:space="preserve"> is a way to create such vectors. It considers both the term frequency and the inverse document frequency to create this vector. Term frequency is the frequency of a word in a document while the inverse document frequency depends on the number of documents in which the considered word appears. The below code is used to import this method:</w:t>
+      </w:r>
+    </w:p>
+    <w:p>
+      <w:pPr>
+        <w:pStyle w:val="HTMLPreformatted"/>
+        <w:shd w:val="clear" w:color="auto" w:fill="F5F5F5"/>
+        <w:wordWrap w:val="0"/>
+        <w:spacing w:after="120" w:line="480" w:lineRule="auto"/>
+        <w:rPr>
+          <w:rFonts w:ascii="Monaco" w:hAnsi="Monaco"/>
+          <w:color w:val="000000"/>
+          <w:spacing w:val="-2"/>
+        </w:rPr>
+      </w:pPr>
+      <w:r>
+        <w:rPr>
+          <w:rFonts w:ascii="Monaco" w:hAnsi="Monaco"/>
+          <w:color w:val="000000"/>
+          <w:spacing w:val="-2"/>
+        </w:rPr>
+        <w:t xml:space="preserve">from </w:t>
+      </w:r>
+      <w:proofErr w:type="spellStart"/>
+      <w:r>
+        <w:rPr>
+          <w:rFonts w:ascii="Monaco" w:hAnsi="Monaco"/>
+          <w:color w:val="000000"/>
+          <w:spacing w:val="-2"/>
+        </w:rPr>
+        <w:t>sklearn.feature_extraction.text</w:t>
+      </w:r>
+      <w:proofErr w:type="spellEnd"/>
+      <w:r>
+        <w:rPr>
+          <w:rFonts w:ascii="Monaco" w:hAnsi="Monaco"/>
+          <w:color w:val="000000"/>
+          <w:spacing w:val="-2"/>
+        </w:rPr>
+        <w:t xml:space="preserve"> import </w:t>
+      </w:r>
+      <w:proofErr w:type="spellStart"/>
+      <w:r>
+        <w:rPr>
+          <w:rFonts w:ascii="Monaco" w:hAnsi="Monaco"/>
+          <w:color w:val="000000"/>
+          <w:spacing w:val="-2"/>
+        </w:rPr>
+        <w:t>TfidfVectorizer</w:t>
+      </w:r>
+      <w:proofErr w:type="spellEnd"/>
+    </w:p>
+    <w:p>
+      <w:pPr>
+        <w:pStyle w:val="NormalWeb"/>
+        <w:shd w:val="clear" w:color="auto" w:fill="FFFFFF"/>
+        <w:spacing w:before="180" w:beforeAutospacing="0" w:after="180" w:afterAutospacing="0"/>
+        <w:rPr>
+          <w:rFonts w:ascii="unset" w:hAnsi="unset"/>
+          <w:color w:val="000000"/>
+          <w:spacing w:val="-2"/>
+          <w:sz w:val="27"/>
+          <w:szCs w:val="27"/>
+        </w:rPr>
+      </w:pPr>
+      <w:r>
+        <w:rPr>
+          <w:rFonts w:ascii="unset" w:hAnsi="unset"/>
+          <w:color w:val="000000"/>
+          <w:spacing w:val="-2"/>
+          <w:sz w:val="27"/>
+          <w:szCs w:val="27"/>
+        </w:rPr>
+        <w:t>The below code shows one sample application of the same:</w:t>
+      </w:r>
+    </w:p>
+    <w:p>
+      <w:pPr>
+        <w:pStyle w:val="HTMLPreformatted"/>
+        <w:shd w:val="clear" w:color="auto" w:fill="F5F5F5"/>
+        <w:wordWrap w:val="0"/>
+        <w:spacing w:after="120" w:line="480" w:lineRule="auto"/>
+        <w:rPr>
+          <w:rFonts w:ascii="Monaco" w:hAnsi="Monaco"/>
+          <w:color w:val="000000"/>
+          <w:spacing w:val="-2"/>
+        </w:rPr>
+      </w:pPr>
+      <w:r>
+        <w:rPr>
+          <w:rFonts w:ascii="Monaco" w:hAnsi="Monaco"/>
+          <w:color w:val="000000"/>
+          <w:spacing w:val="-2"/>
+        </w:rPr>
+        <w:t># Creating the TF-IDF object</w:t>
+      </w:r>
+      <w:r>
+        <w:rPr>
+          <w:rFonts w:ascii="Monaco" w:hAnsi="Monaco"/>
+          <w:color w:val="000000"/>
+          <w:spacing w:val="-2"/>
+        </w:rPr>
+        <w:br/>
+      </w:r>
+      <w:proofErr w:type="spellStart"/>
+      <w:r>
+        <w:rPr>
+          <w:rFonts w:ascii="Monaco" w:hAnsi="Monaco"/>
+          <w:color w:val="000000"/>
+          <w:spacing w:val="-2"/>
+        </w:rPr>
+        <w:t>tfidf</w:t>
+      </w:r>
+      <w:proofErr w:type="spellEnd"/>
+      <w:r>
+        <w:rPr>
+          <w:rFonts w:ascii="Monaco" w:hAnsi="Monaco"/>
+          <w:color w:val="000000"/>
+          <w:spacing w:val="-2"/>
+        </w:rPr>
+        <w:t xml:space="preserve"> = </w:t>
+      </w:r>
+      <w:proofErr w:type="spellStart"/>
+      <w:r>
+        <w:rPr>
+          <w:rFonts w:ascii="Monaco" w:hAnsi="Monaco"/>
+          <w:color w:val="000000"/>
+          <w:spacing w:val="-2"/>
+        </w:rPr>
+        <w:t>TfidfVectorizer</w:t>
+      </w:r>
+      <w:proofErr w:type="spellEnd"/>
+      <w:r>
+        <w:rPr>
+          <w:rFonts w:ascii="Monaco" w:hAnsi="Monaco"/>
+          <w:color w:val="000000"/>
+          <w:spacing w:val="-2"/>
+        </w:rPr>
+        <w:t>(tokenizer = tokenize)</w:t>
+      </w:r>
+      <w:r>
+        <w:rPr>
+          <w:rFonts w:ascii="Monaco" w:hAnsi="Monaco"/>
+          <w:color w:val="000000"/>
+          <w:spacing w:val="-2"/>
+        </w:rPr>
+        <w:br/>
+      </w:r>
+      <w:r>
+        <w:rPr>
+          <w:rFonts w:ascii="Monaco" w:hAnsi="Monaco"/>
+          <w:color w:val="000000"/>
+          <w:spacing w:val="-2"/>
+        </w:rPr>
+        <w:br/>
+      </w:r>
+      <w:proofErr w:type="spellStart"/>
+      <w:r>
+        <w:rPr>
+          <w:rFonts w:ascii="Monaco" w:hAnsi="Monaco"/>
+          <w:color w:val="000000"/>
+          <w:spacing w:val="-2"/>
+        </w:rPr>
+        <w:t>movie_tfidf</w:t>
+      </w:r>
+      <w:proofErr w:type="spellEnd"/>
+      <w:r>
+        <w:rPr>
+          <w:rFonts w:ascii="Monaco" w:hAnsi="Monaco"/>
+          <w:color w:val="000000"/>
+          <w:spacing w:val="-2"/>
+        </w:rPr>
+        <w:t xml:space="preserve"> = </w:t>
+      </w:r>
+      <w:proofErr w:type="spellStart"/>
+      <w:r>
+        <w:rPr>
+          <w:rFonts w:ascii="Monaco" w:hAnsi="Monaco"/>
+          <w:color w:val="000000"/>
+          <w:spacing w:val="-2"/>
+        </w:rPr>
+        <w:t>tfidf.fit_transform</w:t>
+      </w:r>
+      <w:proofErr w:type="spellEnd"/>
+      <w:r>
+        <w:rPr>
+          <w:rFonts w:ascii="Monaco" w:hAnsi="Monaco"/>
+          <w:color w:val="000000"/>
+          <w:spacing w:val="-2"/>
+        </w:rPr>
+        <w:t>(</w:t>
+      </w:r>
+      <w:proofErr w:type="spellStart"/>
+      <w:r>
+        <w:rPr>
+          <w:rFonts w:ascii="Monaco" w:hAnsi="Monaco"/>
+          <w:color w:val="000000"/>
+          <w:spacing w:val="-2"/>
+        </w:rPr>
+        <w:t>final_ratings</w:t>
+      </w:r>
+      <w:proofErr w:type="spellEnd"/>
+      <w:r>
+        <w:rPr>
+          <w:rFonts w:ascii="Monaco" w:hAnsi="Monaco"/>
+          <w:color w:val="000000"/>
+          <w:spacing w:val="-2"/>
+        </w:rPr>
+        <w:t>['text'].values).</w:t>
+      </w:r>
+      <w:proofErr w:type="spellStart"/>
+      <w:r>
+        <w:rPr>
+          <w:rFonts w:ascii="Monaco" w:hAnsi="Monaco"/>
+          <w:color w:val="000000"/>
+          <w:spacing w:val="-2"/>
+        </w:rPr>
+        <w:t>toarray</w:t>
+      </w:r>
+      <w:proofErr w:type="spellEnd"/>
+      <w:r>
+        <w:rPr>
+          <w:rFonts w:ascii="Monaco" w:hAnsi="Monaco"/>
+          <w:color w:val="000000"/>
+          <w:spacing w:val="-2"/>
+        </w:rPr>
+        <w:t>()</w:t>
+      </w:r>
+    </w:p>
+    <w:p>
+      <w:pPr>
+        <w:pStyle w:val="NormalWeb"/>
+        <w:shd w:val="clear" w:color="auto" w:fill="FFFFFF"/>
+        <w:spacing w:before="180" w:beforeAutospacing="0" w:after="180" w:afterAutospacing="0"/>
+        <w:rPr>
+          <w:rFonts w:ascii="unset" w:hAnsi="unset"/>
+          <w:color w:val="000000"/>
+          <w:spacing w:val="-2"/>
+          <w:sz w:val="27"/>
+          <w:szCs w:val="27"/>
+        </w:rPr>
+      </w:pPr>
+      <w:r>
+        <w:rPr>
+          <w:rFonts w:ascii="unset" w:hAnsi="unset"/>
+          <w:color w:val="000000"/>
+          <w:spacing w:val="-2"/>
+          <w:sz w:val="27"/>
+          <w:szCs w:val="27"/>
+        </w:rPr>
+        <w:t>To get more information about this function, you can refer to </w:t>
+      </w:r>
+      <w:hyperlink r:id="rId12" w:history="1">
+        <w:r>
+          <w:rPr>
+            <w:rStyle w:val="Hyperlink"/>
+            <w:rFonts w:ascii="unset" w:hAnsi="unset"/>
+            <w:color w:val="008EE2"/>
+            <w:spacing w:val="-2"/>
+            <w:sz w:val="27"/>
+            <w:szCs w:val="27"/>
+          </w:rPr>
+          <w:t>this</w:t>
+        </w:r>
+      </w:hyperlink>
+      <w:r>
+        <w:rPr>
+          <w:rFonts w:ascii="unset" w:hAnsi="unset"/>
+          <w:color w:val="000000"/>
+          <w:spacing w:val="-2"/>
+          <w:sz w:val="27"/>
+          <w:szCs w:val="27"/>
+        </w:rPr>
+        <w:t> link.</w:t>
+      </w:r>
+    </w:p>
+    <w:p>
+      <w:pPr>
+        <w:pStyle w:val="Heading4"/>
+        <w:shd w:val="clear" w:color="auto" w:fill="FFFFFF"/>
+        <w:spacing w:before="180" w:beforeAutospacing="0" w:after="180" w:afterAutospacing="0"/>
+        <w:rPr>
+          <w:rFonts w:ascii="Inter" w:hAnsi="Inter"/>
+          <w:b w:val="0"/>
+          <w:bCs w:val="0"/>
+          <w:color w:val="000000"/>
+          <w:spacing w:val="-6"/>
+        </w:rPr>
+      </w:pPr>
+      <w:proofErr w:type="spellStart"/>
+      <w:r>
+        <w:rPr>
+          <w:rStyle w:val="Strong"/>
+          <w:rFonts w:ascii="Inter" w:hAnsi="Inter"/>
+          <w:b/>
+          <w:bCs/>
+          <w:color w:val="000000"/>
+          <w:spacing w:val="-6"/>
+        </w:rPr>
+        <w:t>Cosine_similarity</w:t>
+      </w:r>
+      <w:proofErr w:type="spellEnd"/>
+    </w:p>
+    <w:p>
+      <w:pPr>
+        <w:pStyle w:val="NormalWeb"/>
+        <w:shd w:val="clear" w:color="auto" w:fill="FFFFFF"/>
+        <w:spacing w:before="180" w:beforeAutospacing="0" w:after="180" w:afterAutospacing="0"/>
+        <w:rPr>
+          <w:rFonts w:ascii="unset" w:hAnsi="unset"/>
+          <w:color w:val="000000"/>
+          <w:spacing w:val="-2"/>
+          <w:sz w:val="27"/>
+          <w:szCs w:val="27"/>
+        </w:rPr>
+      </w:pPr>
+      <w:r>
+        <w:rPr>
+          <w:rFonts w:ascii="unset" w:hAnsi="unset"/>
+          <w:color w:val="000000"/>
+          <w:spacing w:val="-2"/>
+          <w:sz w:val="27"/>
+          <w:szCs w:val="27"/>
+        </w:rPr>
+        <w:t xml:space="preserve">This is a method used to find the cosine similarity of two numeric vectors in python. This is a method from the </w:t>
+      </w:r>
+      <w:proofErr w:type="spellStart"/>
+      <w:r>
+        <w:rPr>
+          <w:rFonts w:ascii="unset" w:hAnsi="unset"/>
+          <w:color w:val="000000"/>
+          <w:spacing w:val="-2"/>
+          <w:sz w:val="27"/>
+          <w:szCs w:val="27"/>
+        </w:rPr>
+        <w:t>sklearn</w:t>
+      </w:r>
+      <w:proofErr w:type="spellEnd"/>
+      <w:r>
+        <w:rPr>
+          <w:rFonts w:ascii="unset" w:hAnsi="unset"/>
+          <w:color w:val="000000"/>
+          <w:spacing w:val="-2"/>
+          <w:sz w:val="27"/>
+          <w:szCs w:val="27"/>
+        </w:rPr>
+        <w:t xml:space="preserve"> library in python. To import it, the below code can be used:</w:t>
+      </w:r>
+    </w:p>
+    <w:p>
+      <w:pPr>
+        <w:pStyle w:val="HTMLPreformatted"/>
+        <w:shd w:val="clear" w:color="auto" w:fill="F5F5F5"/>
+        <w:wordWrap w:val="0"/>
+        <w:spacing w:after="120" w:line="480" w:lineRule="auto"/>
+        <w:rPr>
+          <w:rFonts w:ascii="Monaco" w:hAnsi="Monaco"/>
+          <w:color w:val="000000"/>
+          <w:spacing w:val="-2"/>
+        </w:rPr>
+      </w:pPr>
+      <w:r>
+        <w:rPr>
+          <w:rFonts w:ascii="Monaco" w:hAnsi="Monaco"/>
+          <w:color w:val="000000"/>
+          <w:spacing w:val="-2"/>
+        </w:rPr>
+        <w:t xml:space="preserve">from </w:t>
+      </w:r>
+      <w:proofErr w:type="spellStart"/>
+      <w:r>
+        <w:rPr>
+          <w:rFonts w:ascii="Monaco" w:hAnsi="Monaco"/>
+          <w:color w:val="000000"/>
+          <w:spacing w:val="-2"/>
+        </w:rPr>
+        <w:t>sklearn.metrics.pairwise</w:t>
+      </w:r>
+      <w:proofErr w:type="spellEnd"/>
+      <w:r>
+        <w:rPr>
+          <w:rFonts w:ascii="Monaco" w:hAnsi="Monaco"/>
+          <w:color w:val="000000"/>
+          <w:spacing w:val="-2"/>
+        </w:rPr>
+        <w:t xml:space="preserve"> import </w:t>
+      </w:r>
+      <w:proofErr w:type="spellStart"/>
+      <w:r>
+        <w:rPr>
+          <w:rFonts w:ascii="Monaco" w:hAnsi="Monaco"/>
+          <w:color w:val="000000"/>
+          <w:spacing w:val="-2"/>
+        </w:rPr>
+        <w:t>cosine_similarity</w:t>
+      </w:r>
+      <w:proofErr w:type="spellEnd"/>
+    </w:p>
+    <w:p>
+      <w:pPr>
+        <w:pStyle w:val="NormalWeb"/>
+        <w:shd w:val="clear" w:color="auto" w:fill="FFFFFF"/>
+        <w:spacing w:before="180" w:beforeAutospacing="0" w:after="180" w:afterAutospacing="0"/>
+        <w:rPr>
+          <w:rFonts w:ascii="unset" w:hAnsi="unset"/>
+          <w:color w:val="000000"/>
+          <w:spacing w:val="-2"/>
+          <w:sz w:val="27"/>
+          <w:szCs w:val="27"/>
+        </w:rPr>
+      </w:pPr>
+      <w:r>
+        <w:rPr>
+          <w:rFonts w:ascii="unset" w:hAnsi="unset"/>
+          <w:color w:val="000000"/>
+          <w:spacing w:val="-2"/>
+          <w:sz w:val="27"/>
+          <w:szCs w:val="27"/>
+        </w:rPr>
+        <w:t>To get more information on this function, you can refer to </w:t>
+      </w:r>
+      <w:hyperlink r:id="rId13" w:history="1">
+        <w:r>
+          <w:rPr>
+            <w:rStyle w:val="Hyperlink"/>
+            <w:rFonts w:ascii="unset" w:hAnsi="unset"/>
+            <w:color w:val="008EE2"/>
+            <w:spacing w:val="-2"/>
+            <w:sz w:val="27"/>
+            <w:szCs w:val="27"/>
+          </w:rPr>
+          <w:t>this</w:t>
+        </w:r>
+      </w:hyperlink>
+      <w:r>
+        <w:rPr>
+          <w:rFonts w:ascii="unset" w:hAnsi="unset"/>
+          <w:color w:val="000000"/>
+          <w:spacing w:val="-2"/>
+          <w:sz w:val="27"/>
+          <w:szCs w:val="27"/>
+        </w:rPr>
+        <w:t> link.</w:t>
+      </w:r>
+    </w:p>
+    <w:p>
+      <w:pPr>
+        <w:pStyle w:val="NormalWeb"/>
+        <w:shd w:val="clear" w:color="auto" w:fill="FFFFFF"/>
+        <w:spacing w:before="180" w:beforeAutospacing="0" w:after="180" w:afterAutospacing="0"/>
+        <w:rPr>
+          <w:rFonts w:ascii="unset" w:hAnsi="unset"/>
+          <w:color w:val="000000"/>
+          <w:spacing w:val="-2"/>
+          <w:sz w:val="27"/>
+          <w:szCs w:val="27"/>
+        </w:rPr>
+      </w:pPr>
+      <w:r>
+        <w:rPr>
+          <w:rFonts w:ascii="unset" w:hAnsi="unset"/>
+          <w:color w:val="000000"/>
+          <w:spacing w:val="-2"/>
+          <w:sz w:val="27"/>
+          <w:szCs w:val="27"/>
+        </w:rPr>
+        <w:lastRenderedPageBreak/>
+        <w:t> </w:t>
+      </w:r>
+    </w:p>
+    <w:p>
+      <w:pPr>
+        <w:pStyle w:val="NormalWeb"/>
+        <w:shd w:val="clear" w:color="auto" w:fill="FFFFFF"/>
+        <w:spacing w:before="180" w:beforeAutospacing="0" w:after="180" w:afterAutospacing="0"/>
+        <w:rPr>
+          <w:rFonts w:ascii="unset" w:hAnsi="unset"/>
+          <w:color w:val="000000"/>
+          <w:spacing w:val="-2"/>
+          <w:sz w:val="27"/>
+          <w:szCs w:val="27"/>
+        </w:rPr>
+      </w:pPr>
+      <w:r>
+        <w:rPr>
+          <w:rFonts w:ascii="unset" w:hAnsi="unset"/>
+          <w:color w:val="000000"/>
+          <w:spacing w:val="-2"/>
+          <w:sz w:val="27"/>
+          <w:szCs w:val="27"/>
+        </w:rPr>
+        <w:t>Happy learning!</w:t>
+      </w:r>
+    </w:p>
+    <w:p/>
+    <w:p>
+      <w:pPr>
+        <w:shd w:val="clear" w:color="auto" w:fill="FFFFFF"/>
+        <w:rPr>
+          <w:rStyle w:val="Hyperlink"/>
+          <w:rFonts w:ascii="Times" w:hAnsi="Times"/>
+          <w:b/>
+          <w:bCs/>
+          <w:color w:val="000000"/>
+          <w:sz w:val="27"/>
+          <w:szCs w:val="27"/>
+          <w:u w:val="none"/>
+        </w:rPr>
+      </w:pPr>
+      <w:r>
+        <w:rPr>
+          <w:rStyle w:val="istypography"/>
+          <w:rFonts w:ascii="Inter" w:hAnsi="Inter"/>
+          <w:b/>
+          <w:bCs/>
+          <w:color w:val="1C1B20"/>
+        </w:rPr>
+        <w:t>New Package Introduction - Recommendation Systems Part 3</w:t>
+      </w:r>
+      <w:r>
+        <w:rPr>
+          <w:rFonts w:ascii="Times" w:hAnsi="Times"/>
+          <w:color w:val="000000"/>
+          <w:sz w:val="27"/>
+          <w:szCs w:val="27"/>
+        </w:rPr>
+        <w:fldChar w:fldCharType="begin"/>
+      </w:r>
+      <w:r>
+        <w:rPr>
+          <w:rFonts w:ascii="Times" w:hAnsi="Times"/>
+          <w:color w:val="000000"/>
+          <w:sz w:val="27"/>
+          <w:szCs w:val="27"/>
+        </w:rPr>
+        <w:instrText>HYPERLINK "https://olympus.mygreatlearning.com/courses/120933/modules/items/7398132?pb_id=18129"</w:instrText>
+      </w:r>
+      <w:r>
+        <w:rPr>
+          <w:rFonts w:ascii="Times" w:hAnsi="Times"/>
+          <w:color w:val="000000"/>
+          <w:sz w:val="27"/>
+          <w:szCs w:val="27"/>
+        </w:rPr>
+      </w:r>
+      <w:r>
+        <w:rPr>
+          <w:rFonts w:ascii="Times" w:hAnsi="Times"/>
+          <w:color w:val="000000"/>
+          <w:sz w:val="27"/>
+          <w:szCs w:val="27"/>
+        </w:rPr>
+        <w:fldChar w:fldCharType="separate"/>
+      </w:r>
+    </w:p>
+    <w:p>
+      <w:pPr>
+        <w:shd w:val="clear" w:color="auto" w:fill="FFFFFF"/>
+        <w:rPr>
+          <w:rFonts w:ascii="Times" w:hAnsi="Times"/>
+          <w:color w:val="000000"/>
+        </w:rPr>
+      </w:pPr>
+      <w:r>
+        <w:rPr>
+          <w:rFonts w:ascii="Times" w:hAnsi="Times"/>
+          <w:color w:val="000000"/>
+          <w:sz w:val="27"/>
+          <w:szCs w:val="27"/>
+        </w:rPr>
+        <w:fldChar w:fldCharType="end"/>
+      </w:r>
+    </w:p>
+    <w:p>
+      <w:pPr>
+        <w:pStyle w:val="NormalWeb"/>
+        <w:shd w:val="clear" w:color="auto" w:fill="FFFFFF"/>
+        <w:spacing w:before="180" w:beforeAutospacing="0" w:after="180" w:afterAutospacing="0"/>
+        <w:rPr>
+          <w:rFonts w:ascii="unset" w:hAnsi="unset"/>
+          <w:color w:val="000000"/>
+          <w:spacing w:val="-2"/>
+          <w:sz w:val="27"/>
+          <w:szCs w:val="27"/>
+        </w:rPr>
+      </w:pPr>
+      <w:r>
+        <w:rPr>
+          <w:rFonts w:ascii="unset" w:hAnsi="unset"/>
+          <w:color w:val="000000"/>
+          <w:spacing w:val="-2"/>
+          <w:sz w:val="27"/>
+          <w:szCs w:val="27"/>
+        </w:rPr>
+        <w:t>Now, let’s go through some of the common functions used in this LVC case studies. </w:t>
+      </w:r>
+    </w:p>
+    <w:p>
+      <w:pPr>
+        <w:pStyle w:val="Heading4"/>
+        <w:shd w:val="clear" w:color="auto" w:fill="FFFFFF"/>
+        <w:spacing w:before="180" w:beforeAutospacing="0" w:after="180" w:afterAutospacing="0"/>
+        <w:rPr>
+          <w:rFonts w:ascii="Inter" w:hAnsi="Inter"/>
+          <w:b w:val="0"/>
+          <w:bCs w:val="0"/>
+          <w:color w:val="000000"/>
+          <w:spacing w:val="-6"/>
+        </w:rPr>
+      </w:pPr>
+      <w:proofErr w:type="spellStart"/>
+      <w:r>
+        <w:rPr>
+          <w:rStyle w:val="Strong"/>
+          <w:rFonts w:ascii="Inter" w:hAnsi="Inter"/>
+          <w:b/>
+          <w:bCs/>
+          <w:color w:val="000000"/>
+          <w:spacing w:val="-6"/>
+        </w:rPr>
+        <w:t>mSSA</w:t>
+      </w:r>
+      <w:proofErr w:type="spellEnd"/>
+    </w:p>
+    <w:p>
+      <w:pPr>
+        <w:pStyle w:val="NormalWeb"/>
+        <w:shd w:val="clear" w:color="auto" w:fill="FFFFFF"/>
+        <w:spacing w:before="180" w:beforeAutospacing="0" w:after="180" w:afterAutospacing="0"/>
+        <w:rPr>
+          <w:rFonts w:ascii="unset" w:hAnsi="unset"/>
+          <w:color w:val="000000"/>
+          <w:spacing w:val="-2"/>
+          <w:sz w:val="27"/>
+          <w:szCs w:val="27"/>
+        </w:rPr>
+      </w:pPr>
+      <w:proofErr w:type="spellStart"/>
+      <w:r>
+        <w:rPr>
+          <w:rFonts w:ascii="unset" w:hAnsi="unset"/>
+          <w:color w:val="000000"/>
+          <w:spacing w:val="-2"/>
+          <w:sz w:val="27"/>
+          <w:szCs w:val="27"/>
+        </w:rPr>
+        <w:t>mSSA</w:t>
+      </w:r>
+      <w:proofErr w:type="spellEnd"/>
+      <w:r>
+        <w:rPr>
+          <w:rFonts w:ascii="unset" w:hAnsi="unset"/>
+          <w:color w:val="000000"/>
+          <w:spacing w:val="-2"/>
+          <w:sz w:val="27"/>
+          <w:szCs w:val="27"/>
+        </w:rPr>
+        <w:t xml:space="preserve"> is a library used to apply </w:t>
+      </w:r>
+      <w:r>
+        <w:rPr>
+          <w:rStyle w:val="Strong"/>
+          <w:rFonts w:ascii="unset" w:hAnsi="unset"/>
+          <w:color w:val="000000"/>
+          <w:spacing w:val="-2"/>
+          <w:sz w:val="27"/>
+          <w:szCs w:val="27"/>
+        </w:rPr>
+        <w:t>Multivariate Singular Spectrum Analysis (</w:t>
+      </w:r>
+      <w:proofErr w:type="spellStart"/>
+      <w:r>
+        <w:rPr>
+          <w:rStyle w:val="Strong"/>
+          <w:rFonts w:ascii="unset" w:hAnsi="unset"/>
+          <w:color w:val="000000"/>
+          <w:spacing w:val="-2"/>
+          <w:sz w:val="27"/>
+          <w:szCs w:val="27"/>
+        </w:rPr>
+        <w:t>mSSA</w:t>
+      </w:r>
+      <w:proofErr w:type="spellEnd"/>
+      <w:r>
+        <w:rPr>
+          <w:rStyle w:val="Strong"/>
+          <w:rFonts w:ascii="unset" w:hAnsi="unset"/>
+          <w:color w:val="000000"/>
+          <w:spacing w:val="-2"/>
+          <w:sz w:val="27"/>
+          <w:szCs w:val="27"/>
+        </w:rPr>
+        <w:t>)</w:t>
+      </w:r>
+      <w:r>
+        <w:rPr>
+          <w:rFonts w:ascii="unset" w:hAnsi="unset"/>
+          <w:color w:val="000000"/>
+          <w:spacing w:val="-2"/>
+          <w:sz w:val="27"/>
+          <w:szCs w:val="27"/>
+        </w:rPr>
+        <w:t> over a time series data in Python. </w:t>
+      </w:r>
+    </w:p>
+    <w:p>
+      <w:pPr>
+        <w:pStyle w:val="NormalWeb"/>
+        <w:shd w:val="clear" w:color="auto" w:fill="FFFFFF"/>
+        <w:spacing w:before="180" w:beforeAutospacing="0" w:after="180" w:afterAutospacing="0"/>
+        <w:rPr>
+          <w:rFonts w:ascii="unset" w:hAnsi="unset"/>
+          <w:color w:val="000000"/>
+          <w:spacing w:val="-2"/>
+          <w:sz w:val="27"/>
+          <w:szCs w:val="27"/>
+        </w:rPr>
+      </w:pPr>
+      <w:r>
+        <w:rPr>
+          <w:rFonts w:ascii="unset" w:hAnsi="unset"/>
+          <w:color w:val="000000"/>
+          <w:spacing w:val="-2"/>
+          <w:sz w:val="27"/>
+          <w:szCs w:val="27"/>
+        </w:rPr>
+        <w:t>To import the library, the below line of code can be used:</w:t>
+      </w:r>
+    </w:p>
+    <w:p>
+      <w:pPr>
+        <w:pStyle w:val="HTMLPreformatted"/>
+        <w:shd w:val="clear" w:color="auto" w:fill="F5F5F5"/>
+        <w:wordWrap w:val="0"/>
+        <w:spacing w:after="120" w:line="480" w:lineRule="auto"/>
+        <w:rPr>
+          <w:rFonts w:ascii="Monaco" w:hAnsi="Monaco"/>
+          <w:color w:val="000000"/>
+          <w:spacing w:val="-2"/>
+        </w:rPr>
+      </w:pPr>
+      <w:r>
+        <w:rPr>
+          <w:rFonts w:ascii="Monaco" w:hAnsi="Monaco"/>
+          <w:color w:val="000000"/>
+          <w:spacing w:val="-2"/>
+        </w:rPr>
+        <w:t xml:space="preserve"># Installing the </w:t>
+      </w:r>
+      <w:proofErr w:type="spellStart"/>
+      <w:r>
+        <w:rPr>
+          <w:rFonts w:ascii="Monaco" w:hAnsi="Monaco"/>
+          <w:color w:val="000000"/>
+          <w:spacing w:val="-2"/>
+        </w:rPr>
+        <w:t>mSSA</w:t>
+      </w:r>
+      <w:proofErr w:type="spellEnd"/>
+      <w:r>
+        <w:rPr>
+          <w:rFonts w:ascii="Monaco" w:hAnsi="Monaco"/>
+          <w:color w:val="000000"/>
+          <w:spacing w:val="-2"/>
+        </w:rPr>
+        <w:t xml:space="preserve"> library</w:t>
+      </w:r>
+      <w:r>
+        <w:rPr>
+          <w:rFonts w:ascii="Monaco" w:hAnsi="Monaco"/>
+          <w:color w:val="000000"/>
+          <w:spacing w:val="-2"/>
+        </w:rPr>
+        <w:br/>
+        <w:t xml:space="preserve">from </w:t>
+      </w:r>
+      <w:proofErr w:type="spellStart"/>
+      <w:r>
+        <w:rPr>
+          <w:rFonts w:ascii="Monaco" w:hAnsi="Monaco"/>
+          <w:color w:val="000000"/>
+          <w:spacing w:val="-2"/>
+        </w:rPr>
+        <w:t>mssa.mssa</w:t>
+      </w:r>
+      <w:proofErr w:type="spellEnd"/>
+      <w:r>
+        <w:rPr>
+          <w:rFonts w:ascii="Monaco" w:hAnsi="Monaco"/>
+          <w:color w:val="000000"/>
+          <w:spacing w:val="-2"/>
+        </w:rPr>
+        <w:t xml:space="preserve"> import </w:t>
+      </w:r>
+      <w:proofErr w:type="spellStart"/>
+      <w:r>
+        <w:rPr>
+          <w:rFonts w:ascii="Monaco" w:hAnsi="Monaco"/>
+          <w:color w:val="000000"/>
+          <w:spacing w:val="-2"/>
+        </w:rPr>
+        <w:t>mSSA</w:t>
+      </w:r>
+      <w:proofErr w:type="spellEnd"/>
+    </w:p>
+    <w:p>
+      <w:pPr>
+        <w:pStyle w:val="NormalWeb"/>
+        <w:shd w:val="clear" w:color="auto" w:fill="FFFFFF"/>
+        <w:spacing w:before="180" w:beforeAutospacing="0" w:after="180" w:afterAutospacing="0"/>
+        <w:rPr>
+          <w:rFonts w:ascii="unset" w:hAnsi="unset"/>
+          <w:color w:val="000000"/>
+          <w:spacing w:val="-2"/>
+          <w:sz w:val="27"/>
+          <w:szCs w:val="27"/>
+        </w:rPr>
+      </w:pPr>
+      <w:r>
+        <w:rPr>
+          <w:rFonts w:ascii="unset" w:hAnsi="unset"/>
+          <w:color w:val="000000"/>
+          <w:spacing w:val="-2"/>
+          <w:sz w:val="27"/>
+          <w:szCs w:val="27"/>
+        </w:rPr>
+        <w:t>The below code demonstrates the application of this library.  </w:t>
+      </w:r>
+    </w:p>
+    <w:p>
+      <w:pPr>
+        <w:pStyle w:val="HTMLPreformatted"/>
+        <w:shd w:val="clear" w:color="auto" w:fill="F5F5F5"/>
+        <w:wordWrap w:val="0"/>
+        <w:spacing w:after="120" w:line="480" w:lineRule="auto"/>
+        <w:rPr>
+          <w:rFonts w:ascii="Monaco" w:hAnsi="Monaco"/>
+          <w:color w:val="000000"/>
+          <w:spacing w:val="-2"/>
+        </w:rPr>
+      </w:pPr>
+      <w:r>
+        <w:rPr>
+          <w:rFonts w:ascii="Monaco" w:hAnsi="Monaco"/>
+          <w:color w:val="000000"/>
+          <w:spacing w:val="-2"/>
+        </w:rPr>
+        <w:t># Let us define the model variable</w:t>
+      </w:r>
+      <w:r>
+        <w:rPr>
+          <w:rFonts w:ascii="Monaco" w:hAnsi="Monaco"/>
+          <w:color w:val="000000"/>
+          <w:spacing w:val="-2"/>
+        </w:rPr>
+        <w:br/>
+        <w:t xml:space="preserve">model = </w:t>
+      </w:r>
+      <w:proofErr w:type="spellStart"/>
+      <w:r>
+        <w:rPr>
+          <w:rFonts w:ascii="Monaco" w:hAnsi="Monaco"/>
+          <w:color w:val="000000"/>
+          <w:spacing w:val="-2"/>
+        </w:rPr>
+        <w:t>mSSA</w:t>
+      </w:r>
+      <w:proofErr w:type="spellEnd"/>
+      <w:r>
+        <w:rPr>
+          <w:rFonts w:ascii="Monaco" w:hAnsi="Monaco"/>
+          <w:color w:val="000000"/>
+          <w:spacing w:val="-2"/>
+        </w:rPr>
+        <w:t>(rank = 20)</w:t>
+      </w:r>
+      <w:r>
+        <w:rPr>
+          <w:rFonts w:ascii="Monaco" w:hAnsi="Monaco"/>
+          <w:color w:val="000000"/>
+          <w:spacing w:val="-2"/>
+        </w:rPr>
+        <w:br/>
+      </w:r>
+      <w:r>
+        <w:rPr>
+          <w:rFonts w:ascii="Monaco" w:hAnsi="Monaco"/>
+          <w:color w:val="000000"/>
+          <w:spacing w:val="-2"/>
+        </w:rPr>
+        <w:br/>
+        <w:t># Updating the model</w:t>
+      </w:r>
+      <w:r>
+        <w:rPr>
+          <w:rFonts w:ascii="Monaco" w:hAnsi="Monaco"/>
+          <w:color w:val="000000"/>
+          <w:spacing w:val="-2"/>
+        </w:rPr>
+        <w:br/>
+      </w:r>
+      <w:proofErr w:type="spellStart"/>
+      <w:r>
+        <w:rPr>
+          <w:rFonts w:ascii="Monaco" w:hAnsi="Monaco"/>
+          <w:color w:val="000000"/>
+          <w:spacing w:val="-2"/>
+        </w:rPr>
+        <w:t>model.update_model</w:t>
+      </w:r>
+      <w:proofErr w:type="spellEnd"/>
+      <w:r>
+        <w:rPr>
+          <w:rFonts w:ascii="Monaco" w:hAnsi="Monaco"/>
+          <w:color w:val="000000"/>
+          <w:spacing w:val="-2"/>
+        </w:rPr>
+        <w:t>(</w:t>
+      </w:r>
+      <w:proofErr w:type="spellStart"/>
+      <w:r>
+        <w:rPr>
+          <w:rFonts w:ascii="Monaco" w:hAnsi="Monaco"/>
+          <w:color w:val="000000"/>
+          <w:spacing w:val="-2"/>
+        </w:rPr>
+        <w:t>train_data</w:t>
+      </w:r>
+      <w:proofErr w:type="spellEnd"/>
+      <w:r>
+        <w:rPr>
+          <w:rFonts w:ascii="Monaco" w:hAnsi="Monaco"/>
+          <w:color w:val="000000"/>
+          <w:spacing w:val="-2"/>
+        </w:rPr>
+        <w:t>)</w:t>
+      </w:r>
+    </w:p>
+    <w:p>
+      <w:pPr>
+        <w:pStyle w:val="NormalWeb"/>
+        <w:shd w:val="clear" w:color="auto" w:fill="FFFFFF"/>
+        <w:spacing w:before="180" w:beforeAutospacing="0" w:after="180" w:afterAutospacing="0"/>
+        <w:rPr>
+          <w:rFonts w:ascii="unset" w:hAnsi="unset"/>
+          <w:color w:val="000000"/>
+          <w:spacing w:val="-2"/>
+          <w:sz w:val="27"/>
+          <w:szCs w:val="27"/>
+        </w:rPr>
+      </w:pPr>
+      <w:r>
+        <w:rPr>
+          <w:rFonts w:ascii="unset" w:hAnsi="unset"/>
+          <w:color w:val="000000"/>
+          <w:spacing w:val="-2"/>
+          <w:sz w:val="27"/>
+          <w:szCs w:val="27"/>
+        </w:rPr>
+        <w:t>To get more information about this function, you can refer to </w:t>
+      </w:r>
+      <w:hyperlink r:id="rId14" w:history="1">
+        <w:r>
+          <w:rPr>
+            <w:rStyle w:val="Hyperlink"/>
+            <w:rFonts w:ascii="unset" w:hAnsi="unset"/>
+            <w:color w:val="008EE2"/>
+            <w:spacing w:val="-2"/>
+            <w:sz w:val="27"/>
+            <w:szCs w:val="27"/>
+          </w:rPr>
+          <w:t>this</w:t>
+        </w:r>
+      </w:hyperlink>
+      <w:r>
+        <w:rPr>
+          <w:rFonts w:ascii="unset" w:hAnsi="unset"/>
+          <w:color w:val="000000"/>
+          <w:spacing w:val="-2"/>
+          <w:sz w:val="27"/>
+          <w:szCs w:val="27"/>
+        </w:rPr>
+        <w:t> link.</w:t>
+      </w:r>
+    </w:p>
+    <w:p>
+      <w:pPr>
+        <w:pStyle w:val="Heading4"/>
+        <w:shd w:val="clear" w:color="auto" w:fill="FFFFFF"/>
+        <w:spacing w:before="180" w:beforeAutospacing="0" w:after="180" w:afterAutospacing="0"/>
+        <w:rPr>
+          <w:rFonts w:ascii="Inter" w:hAnsi="Inter"/>
+          <w:b w:val="0"/>
+          <w:bCs w:val="0"/>
+          <w:color w:val="000000"/>
+          <w:spacing w:val="-6"/>
+        </w:rPr>
+      </w:pPr>
+      <w:r>
+        <w:rPr>
+          <w:rStyle w:val="Strong"/>
+          <w:rFonts w:ascii="Inter" w:hAnsi="Inter"/>
+          <w:b/>
+          <w:bCs/>
+          <w:color w:val="000000"/>
+          <w:spacing w:val="-6"/>
+        </w:rPr>
+        <w:t>Seaborn</w:t>
+      </w:r>
+    </w:p>
+    <w:p>
+      <w:pPr>
+        <w:pStyle w:val="NormalWeb"/>
+        <w:shd w:val="clear" w:color="auto" w:fill="FFFFFF"/>
+        <w:spacing w:before="180" w:beforeAutospacing="0" w:after="180" w:afterAutospacing="0"/>
+        <w:rPr>
+          <w:rFonts w:ascii="unset" w:hAnsi="unset"/>
+          <w:color w:val="000000"/>
+          <w:spacing w:val="-2"/>
+          <w:sz w:val="27"/>
+          <w:szCs w:val="27"/>
+        </w:rPr>
+      </w:pPr>
+      <w:r>
+        <w:rPr>
+          <w:rFonts w:ascii="unset" w:hAnsi="unset"/>
+          <w:color w:val="000000"/>
+          <w:spacing w:val="-2"/>
+          <w:sz w:val="27"/>
+          <w:szCs w:val="27"/>
+        </w:rPr>
+        <w:t>This is an advanced library to perform data visualization in python. It is based on the matplotlib library and it provides a high-level interface for drawing attractive and informative statistical graphics. To import this, the below line of code can be used:</w:t>
+      </w:r>
+    </w:p>
+    <w:p>
+      <w:pPr>
+        <w:pStyle w:val="HTMLPreformatted"/>
+        <w:shd w:val="clear" w:color="auto" w:fill="F5F5F5"/>
+        <w:wordWrap w:val="0"/>
+        <w:spacing w:after="120" w:line="480" w:lineRule="auto"/>
+        <w:rPr>
+          <w:rFonts w:ascii="Monaco" w:hAnsi="Monaco"/>
+          <w:color w:val="000000"/>
+          <w:spacing w:val="-2"/>
+        </w:rPr>
+      </w:pPr>
+      <w:r>
+        <w:rPr>
+          <w:rFonts w:ascii="Monaco" w:hAnsi="Monaco"/>
+          <w:color w:val="000000"/>
+          <w:spacing w:val="-2"/>
+        </w:rPr>
+        <w:t xml:space="preserve">import seaborn as </w:t>
+      </w:r>
+      <w:proofErr w:type="spellStart"/>
+      <w:r>
+        <w:rPr>
+          <w:rFonts w:ascii="Monaco" w:hAnsi="Monaco"/>
+          <w:color w:val="000000"/>
+          <w:spacing w:val="-2"/>
+        </w:rPr>
+        <w:t>sns</w:t>
+      </w:r>
+      <w:proofErr w:type="spellEnd"/>
+    </w:p>
+    <w:p>
+      <w:pPr>
+        <w:pStyle w:val="NormalWeb"/>
+        <w:shd w:val="clear" w:color="auto" w:fill="FFFFFF"/>
+        <w:spacing w:before="180" w:beforeAutospacing="0" w:after="180" w:afterAutospacing="0"/>
+        <w:rPr>
+          <w:rFonts w:ascii="unset" w:hAnsi="unset"/>
+          <w:color w:val="000000"/>
+          <w:spacing w:val="-2"/>
+          <w:sz w:val="27"/>
+          <w:szCs w:val="27"/>
+        </w:rPr>
+      </w:pPr>
+      <w:r>
+        <w:rPr>
+          <w:rFonts w:ascii="unset" w:hAnsi="unset"/>
+          <w:color w:val="000000"/>
+          <w:spacing w:val="-2"/>
+          <w:sz w:val="27"/>
+          <w:szCs w:val="27"/>
+        </w:rPr>
+        <w:t>The sample application of this library can be seen in the below line of code:</w:t>
+      </w:r>
+    </w:p>
+    <w:p>
+      <w:pPr>
+        <w:pStyle w:val="HTMLPreformatted"/>
+        <w:shd w:val="clear" w:color="auto" w:fill="F5F5F5"/>
+        <w:wordWrap w:val="0"/>
+        <w:spacing w:after="120" w:line="480" w:lineRule="auto"/>
+        <w:rPr>
+          <w:rFonts w:ascii="Monaco" w:hAnsi="Monaco"/>
+          <w:color w:val="000000"/>
+          <w:spacing w:val="-2"/>
+        </w:rPr>
+      </w:pPr>
+      <w:r>
+        <w:rPr>
+          <w:rFonts w:ascii="Monaco" w:hAnsi="Monaco"/>
+          <w:color w:val="000000"/>
+          <w:spacing w:val="-2"/>
+        </w:rPr>
+        <w:t xml:space="preserve"># Create the plot </w:t>
+      </w:r>
+      <w:r>
+        <w:rPr>
+          <w:rFonts w:ascii="Monaco" w:hAnsi="Monaco"/>
+          <w:color w:val="000000"/>
+          <w:spacing w:val="-2"/>
+        </w:rPr>
+        <w:br/>
+        <w:t xml:space="preserve">figure = </w:t>
+      </w:r>
+      <w:proofErr w:type="spellStart"/>
+      <w:r>
+        <w:rPr>
+          <w:rFonts w:ascii="Monaco" w:hAnsi="Monaco"/>
+          <w:color w:val="000000"/>
+          <w:spacing w:val="-2"/>
+        </w:rPr>
+        <w:t>plt.figure</w:t>
+      </w:r>
+      <w:proofErr w:type="spellEnd"/>
+      <w:r>
+        <w:rPr>
+          <w:rFonts w:ascii="Monaco" w:hAnsi="Monaco"/>
+          <w:color w:val="000000"/>
+          <w:spacing w:val="-2"/>
+        </w:rPr>
+        <w:t>(</w:t>
+      </w:r>
+      <w:proofErr w:type="spellStart"/>
+      <w:r>
+        <w:rPr>
+          <w:rFonts w:ascii="Monaco" w:hAnsi="Monaco"/>
+          <w:color w:val="000000"/>
+          <w:spacing w:val="-2"/>
+        </w:rPr>
+        <w:t>figsize</w:t>
+      </w:r>
+      <w:proofErr w:type="spellEnd"/>
+      <w:r>
+        <w:rPr>
+          <w:rFonts w:ascii="Monaco" w:hAnsi="Monaco"/>
+          <w:color w:val="000000"/>
+          <w:spacing w:val="-2"/>
+        </w:rPr>
+        <w:t xml:space="preserve"> = (16, 8))</w:t>
+      </w:r>
+      <w:r>
+        <w:rPr>
+          <w:rFonts w:ascii="Monaco" w:hAnsi="Monaco"/>
+          <w:color w:val="000000"/>
+          <w:spacing w:val="-2"/>
+        </w:rPr>
+        <w:br/>
+      </w:r>
+      <w:proofErr w:type="spellStart"/>
+      <w:r>
+        <w:rPr>
+          <w:rFonts w:ascii="Monaco" w:hAnsi="Monaco"/>
+          <w:color w:val="000000"/>
+          <w:spacing w:val="-2"/>
+        </w:rPr>
+        <w:lastRenderedPageBreak/>
+        <w:t>sns.lineplot</w:t>
+      </w:r>
+      <w:proofErr w:type="spellEnd"/>
+      <w:r>
+        <w:rPr>
+          <w:rFonts w:ascii="Monaco" w:hAnsi="Monaco"/>
+          <w:color w:val="000000"/>
+          <w:spacing w:val="-2"/>
+        </w:rPr>
+        <w:t xml:space="preserve">(data = </w:t>
+      </w:r>
+      <w:proofErr w:type="spellStart"/>
+      <w:r>
+        <w:rPr>
+          <w:rFonts w:ascii="Monaco" w:hAnsi="Monaco"/>
+          <w:color w:val="000000"/>
+          <w:spacing w:val="-2"/>
+        </w:rPr>
+        <w:t>combined_data</w:t>
+      </w:r>
+      <w:proofErr w:type="spellEnd"/>
+      <w:r>
+        <w:rPr>
+          <w:rFonts w:ascii="Monaco" w:hAnsi="Monaco"/>
+          <w:color w:val="000000"/>
+          <w:spacing w:val="-2"/>
+        </w:rPr>
+        <w:t>,</w:t>
+      </w:r>
+      <w:r>
+        <w:rPr>
+          <w:rFonts w:ascii="Monaco" w:hAnsi="Monaco"/>
+          <w:color w:val="000000"/>
+          <w:spacing w:val="-2"/>
+        </w:rPr>
+        <w:br/>
+        <w:t xml:space="preserve"> x = 'index',</w:t>
+      </w:r>
+      <w:r>
+        <w:rPr>
+          <w:rFonts w:ascii="Monaco" w:hAnsi="Monaco"/>
+          <w:color w:val="000000"/>
+          <w:spacing w:val="-2"/>
+        </w:rPr>
+        <w:br/>
+        <w:t xml:space="preserve"> y = 'MT_001',</w:t>
+      </w:r>
+      <w:r>
+        <w:rPr>
+          <w:rFonts w:ascii="Monaco" w:hAnsi="Monaco"/>
+          <w:color w:val="000000"/>
+          <w:spacing w:val="-2"/>
+        </w:rPr>
+        <w:br/>
+        <w:t xml:space="preserve"> marker = 'o');</w:t>
+      </w:r>
+    </w:p>
+    <w:p>
+      <w:pPr>
+        <w:pStyle w:val="NormalWeb"/>
+        <w:shd w:val="clear" w:color="auto" w:fill="FFFFFF"/>
+        <w:spacing w:before="180" w:beforeAutospacing="0" w:after="180" w:afterAutospacing="0"/>
+        <w:rPr>
+          <w:rFonts w:ascii="unset" w:hAnsi="unset"/>
+          <w:color w:val="000000"/>
+          <w:spacing w:val="-2"/>
+          <w:sz w:val="27"/>
+          <w:szCs w:val="27"/>
+        </w:rPr>
+      </w:pPr>
+      <w:r>
+        <w:rPr>
+          <w:rFonts w:ascii="unset" w:hAnsi="unset"/>
+          <w:color w:val="000000"/>
+          <w:spacing w:val="-2"/>
+          <w:sz w:val="27"/>
+          <w:szCs w:val="27"/>
+        </w:rPr>
+        <w:t xml:space="preserve">Here, this library is used to create the </w:t>
+      </w:r>
+      <w:proofErr w:type="spellStart"/>
+      <w:r>
+        <w:rPr>
+          <w:rFonts w:ascii="unset" w:hAnsi="unset"/>
+          <w:color w:val="000000"/>
+          <w:spacing w:val="-2"/>
+          <w:sz w:val="27"/>
+          <w:szCs w:val="27"/>
+        </w:rPr>
+        <w:t>lineplot</w:t>
+      </w:r>
+      <w:proofErr w:type="spellEnd"/>
+      <w:r>
+        <w:rPr>
+          <w:rFonts w:ascii="unset" w:hAnsi="unset"/>
+          <w:color w:val="000000"/>
+          <w:spacing w:val="-2"/>
+          <w:sz w:val="27"/>
+          <w:szCs w:val="27"/>
+        </w:rPr>
+        <w:t xml:space="preserve"> using some sample data.</w:t>
+      </w:r>
+    </w:p>
+    <w:p>
+      <w:pPr>
+        <w:pStyle w:val="NormalWeb"/>
+        <w:shd w:val="clear" w:color="auto" w:fill="FFFFFF"/>
+        <w:spacing w:before="180" w:beforeAutospacing="0" w:after="180" w:afterAutospacing="0"/>
+        <w:rPr>
+          <w:rFonts w:ascii="unset" w:hAnsi="unset"/>
+          <w:color w:val="000000"/>
+          <w:spacing w:val="-2"/>
+          <w:sz w:val="27"/>
+          <w:szCs w:val="27"/>
+        </w:rPr>
+      </w:pPr>
+      <w:r>
+        <w:rPr>
+          <w:rFonts w:ascii="unset" w:hAnsi="unset"/>
+          <w:color w:val="000000"/>
+          <w:spacing w:val="-2"/>
+          <w:sz w:val="27"/>
+          <w:szCs w:val="27"/>
+        </w:rPr>
+        <w:t>To get more information about this function, you can refer to </w:t>
+      </w:r>
+      <w:hyperlink r:id="rId15" w:history="1">
+        <w:r>
+          <w:rPr>
+            <w:rStyle w:val="Hyperlink"/>
+            <w:rFonts w:ascii="unset" w:hAnsi="unset"/>
+            <w:color w:val="008EE2"/>
+            <w:spacing w:val="-2"/>
+            <w:sz w:val="27"/>
+            <w:szCs w:val="27"/>
+          </w:rPr>
+          <w:t>this</w:t>
+        </w:r>
+      </w:hyperlink>
+      <w:r>
+        <w:rPr>
+          <w:rFonts w:ascii="unset" w:hAnsi="unset"/>
+          <w:color w:val="000000"/>
+          <w:spacing w:val="-2"/>
+          <w:sz w:val="27"/>
+          <w:szCs w:val="27"/>
+        </w:rPr>
+        <w:t> link.</w:t>
+      </w:r>
+    </w:p>
+    <w:p>
+      <w:pPr>
+        <w:pStyle w:val="NormalWeb"/>
+        <w:shd w:val="clear" w:color="auto" w:fill="FFFFFF"/>
+        <w:spacing w:before="180" w:beforeAutospacing="0" w:after="180" w:afterAutospacing="0"/>
+        <w:rPr>
+          <w:rFonts w:ascii="unset" w:hAnsi="unset"/>
+          <w:color w:val="000000"/>
+          <w:spacing w:val="-2"/>
+          <w:sz w:val="27"/>
+          <w:szCs w:val="27"/>
+        </w:rPr>
+      </w:pPr>
+      <w:r>
+        <w:rPr>
+          <w:rFonts w:ascii="unset" w:hAnsi="unset"/>
+          <w:color w:val="000000"/>
+          <w:spacing w:val="-2"/>
+          <w:sz w:val="27"/>
+          <w:szCs w:val="27"/>
+        </w:rPr>
+        <w:t> </w:t>
+      </w:r>
+    </w:p>
+    <w:p>
+      <w:pPr>
+        <w:pStyle w:val="NormalWeb"/>
+        <w:shd w:val="clear" w:color="auto" w:fill="FFFFFF"/>
+        <w:spacing w:before="180" w:beforeAutospacing="0" w:after="180" w:afterAutospacing="0"/>
+        <w:rPr>
+          <w:rFonts w:ascii="unset" w:hAnsi="unset"/>
+          <w:color w:val="000000"/>
+          <w:spacing w:val="-2"/>
+          <w:sz w:val="27"/>
+          <w:szCs w:val="27"/>
+        </w:rPr>
+      </w:pPr>
+      <w:r>
+        <w:rPr>
+          <w:rFonts w:ascii="unset" w:hAnsi="unset"/>
+          <w:color w:val="000000"/>
+          <w:spacing w:val="-2"/>
+          <w:sz w:val="27"/>
+          <w:szCs w:val="27"/>
+        </w:rPr>
+        <w:t>Happy learning!</w:t>
+      </w:r>
+    </w:p>
     <w:p/>
     <w:p/>
-    <w:p>
-      <w:r>
+    <w:p/>
+    <w:p>
+      <w:r>
+        <w:rPr>
+          <w:noProof/>
+        </w:rPr>
         <w:drawing>
           <wp:inline distT="0" distB="0" distL="0" distR="0" wp14:anchorId="22739EAE" wp14:editId="4E41ADBF">
             <wp:extent cx="5731510" cy="2996565"/>
@@ -2674,7 +5169,7 @@
                     <pic:cNvPicPr/>
                   </pic:nvPicPr>
                   <pic:blipFill>
-                    <a:blip r:embed="rId10"/>
+                    <a:blip r:embed="rId16"/>
                     <a:stretch>
                       <a:fillRect/>
                     </a:stretch>
@@ -2699,6 +5194,10 @@
     <w:p/>
     <w:p>
       <w:r>
+        <w:rPr>
+          <w:noProof/>
+        </w:rPr>
+        <w:lastRenderedPageBreak/>
         <w:drawing>
           <wp:inline distT="0" distB="0" distL="0" distR="0" wp14:anchorId="17777BF0" wp14:editId="6FEA1CDB">
             <wp:extent cx="5731510" cy="3865880"/>
@@ -2715,7 +5214,7 @@
                     <pic:cNvPicPr/>
                   </pic:nvPicPr>
                   <pic:blipFill>
-                    <a:blip r:embed="rId11"/>
+                    <a:blip r:embed="rId17"/>
                     <a:stretch>
                       <a:fillRect/>
                     </a:stretch>
@@ -3304,6 +5803,11 @@
       <w:u w:val="single"/>
     </w:rPr>
   </w:style>
+  <w:style w:type="character" w:customStyle="1" w:styleId="istypography">
+    <w:name w:val="is_typography"/>
+    <w:basedOn w:val="DefaultParagraphFont"/>
+    <w:rsid w:val="00441B27"/>
+  </w:style>
 </w:styles>
 </file>
 

</xml_diff>